<commit_message>
Complete Project 2: Honor Society Eligibility System - Add Student class hierarchy - Implement GPA calculation and eligibility checks - Add file processing and error handling - Include project documentation
</commit_message>
<xml_diff>
--- a/CMSC215/Project2/Project2Docs/NVProject2Dcoumentation.docx
+++ b/CMSC215/Project2/Project2Docs/NVProject2Dcoumentation.docx
@@ -380,101 +380,158 @@
     </w:p>
     <w:p>
       <w:pPr>
-        <w:rPr>
-          <w:rFonts w:ascii="Monaspace Argon" w:hAnsi="Monaspace Argon"/>
-        </w:rPr>
-      </w:pPr>
-      <w:r>
-        <w:rPr>
-          <w:rFonts w:ascii="Monaspace Argon" w:hAnsi="Monaspace Argon"/>
-        </w:rPr>
-        <w:t>The purpose of this program is to collect and analyze data (name, age, and height) pertaining to basketball players, and then display the average age of all players and who among is the tallest under the average age.</w:t>
-      </w:r>
-    </w:p>
-    <w:p>
-      <w:pPr>
-        <w:rPr>
-          <w:rFonts w:ascii="Monaspace Argon" w:hAnsi="Monaspace Argon"/>
-        </w:rPr>
-      </w:pPr>
-    </w:p>
-    <w:p>
-      <w:pPr>
-        <w:rPr>
-          <w:rFonts w:ascii="Monaspace Argon" w:hAnsi="Monaspace Argon"/>
-        </w:rPr>
-      </w:pPr>
-      <w:r>
-        <w:rPr>
-          <w:rFonts w:ascii="Monaspace Argon" w:hAnsi="Monaspace Argon"/>
-        </w:rPr>
-        <w:t>Design for the program composed of creating and implementing the use of 4 Java classes: Height, Player, Player1</w:t>
-      </w:r>
-    </w:p>
-    <w:p>
-      <w:pPr>
-        <w:rPr>
-          <w:rFonts w:ascii="Monaspace Argon" w:hAnsi="Monaspace Argon"/>
-        </w:rPr>
-      </w:pPr>
-    </w:p>
-    <w:p>
-      <w:pPr>
-        <w:rPr>
-          <w:rFonts w:ascii="Monaspace Argon" w:hAnsi="Monaspace Argon"/>
-        </w:rPr>
-      </w:pPr>
-      <w:r>
-        <w:rPr>
-          <w:rFonts w:ascii="Monaspace Argon" w:hAnsi="Monaspace Argon"/>
-        </w:rPr>
-        <w:t>Class purposes are as follows:</w:t>
-      </w:r>
-    </w:p>
-    <w:p>
-      <w:pPr>
-        <w:rPr>
-          <w:rFonts w:ascii="Monaspace Argon" w:hAnsi="Monaspace Argon"/>
-        </w:rPr>
-      </w:pPr>
-    </w:p>
-    <w:p>
-      <w:pPr>
-        <w:rPr>
-          <w:rFonts w:ascii="Monaspace Argon" w:hAnsi="Monaspace Argon"/>
-        </w:rPr>
-      </w:pPr>
-      <w:r>
-        <w:rPr>
-          <w:rFonts w:ascii="Monaspace Argon" w:hAnsi="Monaspace Argon"/>
-        </w:rPr>
-        <w:t xml:space="preserve">Height: Manages and normalizes player height measurement and presentation. </w:t>
-      </w:r>
-    </w:p>
-    <w:p>
-      <w:pPr>
-        <w:rPr>
-          <w:rFonts w:ascii="Monaspace Argon" w:hAnsi="Monaspace Argon"/>
-        </w:rPr>
-      </w:pPr>
-    </w:p>
-    <w:p>
-      <w:pPr>
-        <w:rPr>
-          <w:rFonts w:ascii="Monaspace Argon" w:hAnsi="Monaspace Argon"/>
-        </w:rPr>
-      </w:pPr>
-      <w:r>
-        <w:rPr>
-          <w:rFonts w:ascii="Monaspace Argon" w:hAnsi="Monaspace Argon"/>
-        </w:rPr>
-        <w:t xml:space="preserve">Player: </w:t>
-      </w:r>
-      <w:r>
-        <w:rPr>
-          <w:rFonts w:ascii="Monaspace Argon" w:hAnsi="Monaspace Argon"/>
-        </w:rPr>
-        <w:t>Stores and manages individual basketball player information including</w:t>
+        <w:pStyle w:val="NormalWeb"/>
+        <w:spacing w:before="0" w:beforeAutospacing="0" w:after="0" w:afterAutospacing="0"/>
+        <w:rPr>
+          <w:rFonts w:ascii="Monaspace Argon" w:hAnsi="Monaspace Argon"/>
+          <w:color w:val="0E101A"/>
+        </w:rPr>
+      </w:pPr>
+      <w:r>
+        <w:rPr>
+          <w:rFonts w:ascii="Monaspace Argon" w:hAnsi="Monaspace Argon"/>
+          <w:color w:val="0E101A"/>
+        </w:rPr>
+        <w:t xml:space="preserve">The primary goal of this program is to read student data from a file and then calculate each student’s GPA, which will be used to determine if the student is eligible for honor society membership based on a GPA cutoff threshold (equal to the average GPA of all valid students combined with the highest possible GPA (which is 4.0)). Individual students who satisfy the GPA threshold will be listed in the final output of the program. </w:t>
+      </w:r>
+    </w:p>
+    <w:p>
+      <w:pPr>
+        <w:rPr>
+          <w:rFonts w:ascii="Monaspace Argon" w:hAnsi="Monaspace Argon"/>
+        </w:rPr>
+      </w:pPr>
+    </w:p>
+    <w:p>
+      <w:pPr>
+        <w:rPr>
+          <w:rFonts w:ascii="Monaspace Argon" w:hAnsi="Monaspace Argon"/>
+        </w:rPr>
+      </w:pPr>
+      <w:r>
+        <w:rPr>
+          <w:rFonts w:ascii="Monaspace Argon" w:hAnsi="Monaspace Argon"/>
+        </w:rPr>
+        <w:t>Program Development Schedule:</w:t>
+      </w:r>
+      <w:r>
+        <w:rPr>
+          <w:rFonts w:ascii="Monaspace Argon" w:hAnsi="Monaspace Argon"/>
+        </w:rPr>
+        <w:br/>
+      </w:r>
+      <w:r>
+        <w:rPr>
+          <w:rFonts w:ascii="Monaspace Argon" w:hAnsi="Monaspace Argon"/>
+        </w:rPr>
+        <w:br/>
+        <w:t xml:space="preserve">Day 1: </w:t>
+      </w:r>
+      <w:r>
+        <w:rPr>
+          <w:rFonts w:ascii="Monaspace Argon" w:hAnsi="Monaspace Argon"/>
+        </w:rPr>
+        <w:t>Student</w:t>
+      </w:r>
+      <w:r>
+        <w:rPr>
+          <w:rFonts w:ascii="Monaspace Argon" w:hAnsi="Monaspace Argon"/>
+        </w:rPr>
+        <w:t xml:space="preserve"> and </w:t>
+      </w:r>
+      <w:r>
+        <w:rPr>
+          <w:rFonts w:ascii="Monaspace Argon" w:hAnsi="Monaspace Argon"/>
+        </w:rPr>
+        <w:t>Undergraduate</w:t>
+      </w:r>
+      <w:r>
+        <w:rPr>
+          <w:rFonts w:ascii="Monaspace Argon" w:hAnsi="Monaspace Argon"/>
+        </w:rPr>
+        <w:t xml:space="preserve"> Class</w:t>
+      </w:r>
+    </w:p>
+    <w:p>
+      <w:pPr>
+        <w:rPr>
+          <w:rFonts w:ascii="Monaspace Argon" w:hAnsi="Monaspace Argon"/>
+        </w:rPr>
+      </w:pPr>
+      <w:r>
+        <w:rPr>
+          <w:rFonts w:ascii="Monaspace Argon" w:hAnsi="Monaspace Argon"/>
+        </w:rPr>
+        <w:t xml:space="preserve">Day 2: </w:t>
+      </w:r>
+      <w:r>
+        <w:rPr>
+          <w:rFonts w:ascii="Monaspace Argon" w:hAnsi="Monaspace Argon"/>
+        </w:rPr>
+        <w:t>Graduate</w:t>
+      </w:r>
+      <w:r>
+        <w:rPr>
+          <w:rFonts w:ascii="Monaspace Argon" w:hAnsi="Monaspace Argon"/>
+        </w:rPr>
+        <w:t xml:space="preserve"> Class</w:t>
+      </w:r>
+    </w:p>
+    <w:p>
+      <w:pPr>
+        <w:rPr>
+          <w:rFonts w:ascii="Monaspace Argon" w:hAnsi="Monaspace Argon"/>
+        </w:rPr>
+      </w:pPr>
+      <w:r>
+        <w:rPr>
+          <w:rFonts w:ascii="Monaspace Argon" w:hAnsi="Monaspace Argon"/>
+        </w:rPr>
+        <w:t>Day 3: Project2 Class</w:t>
+      </w:r>
+    </w:p>
+    <w:p>
+      <w:pPr>
+        <w:rPr>
+          <w:rFonts w:ascii="Monaspace Argon" w:hAnsi="Monaspace Argon"/>
+        </w:rPr>
+      </w:pPr>
+      <w:r>
+        <w:rPr>
+          <w:rFonts w:ascii="Monaspace Argon" w:hAnsi="Monaspace Argon"/>
+        </w:rPr>
+        <w:t>Day 4: Project2 Class</w:t>
+      </w:r>
+    </w:p>
+    <w:p>
+      <w:pPr>
+        <w:rPr>
+          <w:rFonts w:ascii="Monaspace Argon" w:hAnsi="Monaspace Argon"/>
+        </w:rPr>
+      </w:pPr>
+      <w:r>
+        <w:rPr>
+          <w:rFonts w:ascii="Monaspace Argon" w:hAnsi="Monaspace Argon"/>
+        </w:rPr>
+        <w:t xml:space="preserve">Day </w:t>
+      </w:r>
+      <w:r>
+        <w:rPr>
+          <w:rFonts w:ascii="Monaspace Argon" w:hAnsi="Monaspace Argon"/>
+        </w:rPr>
+        <w:t>5</w:t>
+      </w:r>
+      <w:r>
+        <w:rPr>
+          <w:rFonts w:ascii="Monaspace Argon" w:hAnsi="Monaspace Argon"/>
+        </w:rPr>
+        <w:t xml:space="preserve">: </w:t>
+      </w:r>
+      <w:r>
+        <w:rPr>
+          <w:rFonts w:ascii="Monaspace Argon" w:hAnsi="Monaspace Argon"/>
+        </w:rPr>
+        <w:t>Final refinements and testing</w:t>
       </w:r>
       <w:r>
         <w:rPr>
@@ -482,121 +539,509 @@
         </w:rPr>
         <w:t xml:space="preserve"> </w:t>
       </w:r>
-      <w:r>
-        <w:rPr>
-          <w:rFonts w:ascii="Monaspace Argon" w:hAnsi="Monaspace Argon"/>
-        </w:rPr>
-        <w:t>name, height, and age.</w:t>
-      </w:r>
-    </w:p>
-    <w:p>
-      <w:pPr>
-        <w:rPr>
-          <w:rFonts w:ascii="Monaspace Argon" w:hAnsi="Monaspace Argon"/>
-        </w:rPr>
-      </w:pPr>
-    </w:p>
-    <w:p>
-      <w:pPr>
-        <w:rPr>
-          <w:rFonts w:ascii="Monaspace Argon" w:hAnsi="Monaspace Argon"/>
-        </w:rPr>
-      </w:pPr>
-      <w:r>
-        <w:rPr>
-          <w:rFonts w:ascii="Monaspace Argon" w:hAnsi="Monaspace Argon"/>
-        </w:rPr>
-        <w:t>Player1: M</w:t>
-      </w:r>
-      <w:r>
-        <w:rPr>
-          <w:rFonts w:ascii="Monaspace Argon" w:hAnsi="Monaspace Argon"/>
-        </w:rPr>
-        <w:t>anages basketball player statistics, collectin</w:t>
-      </w:r>
-      <w:r>
-        <w:rPr>
-          <w:rFonts w:ascii="Monaspace Argon" w:hAnsi="Monaspace Argon"/>
-        </w:rPr>
-        <w:t xml:space="preserve">g user input data such as names, </w:t>
-      </w:r>
-      <w:r>
-        <w:rPr>
-          <w:rFonts w:ascii="Monaspace Argon" w:hAnsi="Monaspace Argon"/>
-        </w:rPr>
-        <w:t>ages, and heights. It specifically helps identify the tallest player who is</w:t>
-      </w:r>
-      <w:r>
-        <w:rPr>
-          <w:rFonts w:ascii="Monaspace Argon" w:hAnsi="Monaspace Argon"/>
-        </w:rPr>
-        <w:t xml:space="preserve"> </w:t>
-      </w:r>
-      <w:r>
-        <w:rPr>
-          <w:rFonts w:ascii="Monaspace Argon" w:hAnsi="Monaspace Argon"/>
-        </w:rPr>
-        <w:t>at or below the average age of all players.</w:t>
-      </w:r>
-    </w:p>
-    <w:p>
-      <w:pPr>
-        <w:rPr>
-          <w:rFonts w:ascii="Monaspace Argon" w:hAnsi="Monaspace Argon"/>
-        </w:rPr>
-      </w:pPr>
-    </w:p>
-    <w:p>
-      <w:pPr>
-        <w:rPr>
-          <w:rFonts w:ascii="Monaspace Argon" w:hAnsi="Monaspace Argon"/>
-        </w:rPr>
-      </w:pPr>
-      <w:r>
-        <w:rPr>
-          <w:rFonts w:ascii="Monaspace Argon" w:hAnsi="Monaspace Argon"/>
-        </w:rPr>
-        <w:t>Program Development Schedule:</w:t>
-      </w:r>
-      <w:r>
-        <w:rPr>
-          <w:rFonts w:ascii="Monaspace Argon" w:hAnsi="Monaspace Argon"/>
-        </w:rPr>
-        <w:br/>
-      </w:r>
-      <w:r>
-        <w:rPr>
-          <w:rFonts w:ascii="Monaspace Argon" w:hAnsi="Monaspace Argon"/>
-        </w:rPr>
-        <w:br/>
-        <w:t>Day 1: Height and Player Class</w:t>
-      </w:r>
-    </w:p>
-    <w:p>
-      <w:pPr>
-        <w:rPr>
-          <w:rFonts w:ascii="Monaspace Argon" w:hAnsi="Monaspace Argon"/>
-        </w:rPr>
-      </w:pPr>
-      <w:r>
-        <w:rPr>
-          <w:rFonts w:ascii="Monaspace Argon" w:hAnsi="Monaspace Argon"/>
-        </w:rPr>
-        <w:t>Day 2: Player1 Class</w:t>
-      </w:r>
-    </w:p>
-    <w:p>
-      <w:pPr>
-        <w:rPr>
-          <w:rFonts w:ascii="Monaspace Argon" w:hAnsi="Monaspace Argon"/>
-        </w:rPr>
-      </w:pPr>
-      <w:r>
-        <w:rPr>
-          <w:rFonts w:ascii="Monaspace Argon" w:hAnsi="Monaspace Argon"/>
-        </w:rPr>
-        <w:t xml:space="preserve">Day 3: Putting all classes together to function as a whole and bootstrapping via Main class. </w:t>
-      </w:r>
+    </w:p>
+    <w:p>
+      <w:pPr>
+        <w:rPr>
+          <w:rFonts w:ascii="Monaspace Argon" w:hAnsi="Monaspace Argon"/>
+        </w:rPr>
+      </w:pPr>
+      <w:r>
+        <w:rPr>
+          <w:rFonts w:ascii="Monaspace Argon" w:hAnsi="Monaspace Argon"/>
+        </w:rPr>
+        <w:t>Day 6: Finalization of program</w:t>
+      </w:r>
+    </w:p>
+    <w:p>
+      <w:pPr>
+        <w:pStyle w:val="NormalWeb"/>
+        <w:spacing w:before="0" w:beforeAutospacing="0" w:after="0" w:afterAutospacing="0"/>
+        <w:rPr>
+          <w:rStyle w:val="Strong"/>
+          <w:rFonts w:ascii="Monaspace Argon" w:eastAsiaTheme="majorEastAsia" w:hAnsi="Monaspace Argon"/>
+          <w:b w:val="0"/>
+          <w:bCs w:val="0"/>
+          <w:color w:val="0E101A"/>
+        </w:rPr>
+      </w:pPr>
+    </w:p>
+    <w:p>
+      <w:pPr>
+        <w:pStyle w:val="NormalWeb"/>
+        <w:spacing w:before="0" w:beforeAutospacing="0" w:after="0" w:afterAutospacing="0"/>
+        <w:rPr>
+          <w:rFonts w:ascii="Monaspace Argon" w:hAnsi="Monaspace Argon"/>
+          <w:color w:val="0E101A"/>
+        </w:rPr>
+      </w:pPr>
+      <w:r>
+        <w:rPr>
+          <w:rStyle w:val="Strong"/>
+          <w:rFonts w:ascii="Monaspace Argon" w:eastAsiaTheme="majorEastAsia" w:hAnsi="Monaspace Argon"/>
+          <w:color w:val="0E101A"/>
+        </w:rPr>
+        <w:t>Note:</w:t>
+      </w:r>
+      <w:r>
+        <w:rPr>
+          <w:rFonts w:ascii="Monaspace Argon" w:hAnsi="Monaspace Argon"/>
+          <w:color w:val="0E101A"/>
+        </w:rPr>
+        <w:t xml:space="preserve"> Unique rules apply for Undergraduate vs Graduate students. See further specification below.</w:t>
+      </w:r>
+    </w:p>
+    <w:p>
+      <w:pPr>
+        <w:rPr>
+          <w:rFonts w:ascii="Monaspace Argon" w:hAnsi="Monaspace Argon"/>
+        </w:rPr>
+      </w:pPr>
+    </w:p>
+    <w:p>
+      <w:pPr>
+        <w:rPr>
+          <w:rFonts w:ascii="Monaspace Argon" w:hAnsi="Monaspace Argon"/>
+          <w:b/>
+          <w:bCs/>
+          <w:sz w:val="32"/>
+          <w:szCs w:val="32"/>
+        </w:rPr>
+      </w:pPr>
+    </w:p>
+    <w:p>
+      <w:pPr>
+        <w:rPr>
+          <w:rFonts w:ascii="Monaspace Argon" w:hAnsi="Monaspace Argon"/>
+          <w:b/>
+          <w:bCs/>
+          <w:sz w:val="32"/>
+          <w:szCs w:val="32"/>
+        </w:rPr>
+      </w:pPr>
+      <w:r>
+        <w:rPr>
+          <w:rFonts w:ascii="Monaspace Argon" w:hAnsi="Monaspace Argon"/>
+          <w:b/>
+          <w:bCs/>
+          <w:sz w:val="32"/>
+          <w:szCs w:val="32"/>
+        </w:rPr>
+        <w:t>Design Overview</w:t>
+      </w:r>
+    </w:p>
+    <w:p>
+      <w:pPr>
+        <w:rPr>
+          <w:rFonts w:ascii="Monaspace Argon" w:hAnsi="Monaspace Argon"/>
+        </w:rPr>
+      </w:pPr>
+    </w:p>
+    <w:p>
+      <w:pPr>
+        <w:rPr>
+          <w:rFonts w:ascii="Monaspace Argon" w:hAnsi="Monaspace Argon"/>
+        </w:rPr>
+      </w:pPr>
+      <w:r>
+        <w:rPr>
+          <w:rFonts w:ascii="Monaspace Argon" w:hAnsi="Monaspace Argon"/>
+        </w:rPr>
+        <w:t>Program structure (4) Classes:</w:t>
+      </w:r>
+    </w:p>
+    <w:p>
+      <w:pPr>
+        <w:rPr>
+          <w:rFonts w:ascii="Monaspace Argon" w:hAnsi="Monaspace Argon"/>
+        </w:rPr>
+      </w:pPr>
+      <w:r>
+        <w:rPr>
+          <w:rFonts w:ascii="Monaspace Argon" w:hAnsi="Monaspace Argon"/>
+        </w:rPr>
+        <w:t xml:space="preserve">1. </w:t>
+      </w:r>
+      <w:r>
+        <w:rPr>
+          <w:rFonts w:ascii="Monaspace Argon" w:hAnsi="Monaspace Argon"/>
+          <w:b/>
+          <w:bCs/>
+        </w:rPr>
+        <w:t>Student</w:t>
+      </w:r>
+    </w:p>
+    <w:p>
+      <w:pPr>
+        <w:rPr>
+          <w:rFonts w:ascii="Monaspace Argon" w:hAnsi="Monaspace Argon"/>
+        </w:rPr>
+      </w:pPr>
+      <w:r>
+        <w:rPr>
+          <w:rFonts w:ascii="Monaspace Argon" w:hAnsi="Monaspace Argon"/>
+        </w:rPr>
+        <w:t xml:space="preserve">• </w:t>
+      </w:r>
+      <w:r>
+        <w:rPr>
+          <w:rFonts w:ascii="Monaspace Argon" w:hAnsi="Monaspace Argon"/>
+          <w:b/>
+          <w:bCs/>
+        </w:rPr>
+        <w:t>Purpose</w:t>
+      </w:r>
+      <w:r>
+        <w:rPr>
+          <w:rFonts w:ascii="Monaspace Argon" w:hAnsi="Monaspace Argon"/>
+        </w:rPr>
+        <w:t>: Base(super) class for all students, storing name, credit hours, and total quality points.</w:t>
+      </w:r>
+    </w:p>
+    <w:p>
+      <w:pPr>
+        <w:rPr>
+          <w:rFonts w:ascii="Monaspace Argon" w:hAnsi="Monaspace Argon"/>
+        </w:rPr>
+      </w:pPr>
+      <w:r>
+        <w:rPr>
+          <w:rFonts w:ascii="Monaspace Argon" w:hAnsi="Monaspace Argon"/>
+        </w:rPr>
+        <w:t xml:space="preserve">• </w:t>
+      </w:r>
+      <w:r>
+        <w:rPr>
+          <w:rFonts w:ascii="Monaspace Argon" w:hAnsi="Monaspace Argon"/>
+          <w:b/>
+          <w:bCs/>
+        </w:rPr>
+        <w:t>Key Methods</w:t>
+      </w:r>
+      <w:r>
+        <w:rPr>
+          <w:rFonts w:ascii="Monaspace Argon" w:hAnsi="Monaspace Argon"/>
+        </w:rPr>
+        <w:t>:</w:t>
+      </w:r>
+    </w:p>
+    <w:p>
+      <w:pPr>
+        <w:rPr>
+          <w:rFonts w:ascii="Monaspace Argon" w:hAnsi="Monaspace Argon"/>
+        </w:rPr>
+      </w:pPr>
+      <w:r>
+        <w:rPr>
+          <w:rFonts w:ascii="Monaspace Argon" w:hAnsi="Monaspace Argon"/>
+        </w:rPr>
+        <w:t xml:space="preserve">• </w:t>
+      </w:r>
+      <w:proofErr w:type="spellStart"/>
+      <w:proofErr w:type="gramStart"/>
+      <w:r>
+        <w:rPr>
+          <w:rFonts w:ascii="Monaspace Argon" w:hAnsi="Monaspace Argon"/>
+        </w:rPr>
+        <w:t>gpa</w:t>
+      </w:r>
+      <w:proofErr w:type="spellEnd"/>
+      <w:r>
+        <w:rPr>
+          <w:rFonts w:ascii="Monaspace Argon" w:hAnsi="Monaspace Argon"/>
+        </w:rPr>
+        <w:t>(</w:t>
+      </w:r>
+      <w:proofErr w:type="gramEnd"/>
+      <w:r>
+        <w:rPr>
+          <w:rFonts w:ascii="Monaspace Argon" w:hAnsi="Monaspace Argon"/>
+        </w:rPr>
+        <w:t>): Calculates a student’s GPA by dividing total quality points by credit hours.</w:t>
+      </w:r>
+    </w:p>
+    <w:p>
+      <w:pPr>
+        <w:rPr>
+          <w:rFonts w:ascii="Monaspace Argon" w:hAnsi="Monaspace Argon"/>
+        </w:rPr>
+      </w:pPr>
+      <w:r>
+        <w:rPr>
+          <w:rFonts w:ascii="Monaspace Argon" w:hAnsi="Monaspace Argon"/>
+        </w:rPr>
+        <w:t xml:space="preserve">• </w:t>
+      </w:r>
+      <w:proofErr w:type="spellStart"/>
+      <w:proofErr w:type="gramStart"/>
+      <w:r>
+        <w:rPr>
+          <w:rFonts w:ascii="Monaspace Argon" w:hAnsi="Monaspace Argon"/>
+        </w:rPr>
+        <w:t>eligibleForHonorSociety</w:t>
+      </w:r>
+      <w:proofErr w:type="spellEnd"/>
+      <w:r>
+        <w:rPr>
+          <w:rFonts w:ascii="Monaspace Argon" w:hAnsi="Monaspace Argon"/>
+        </w:rPr>
+        <w:t>(</w:t>
+      </w:r>
+      <w:proofErr w:type="gramEnd"/>
+      <w:r>
+        <w:rPr>
+          <w:rFonts w:ascii="Monaspace Argon" w:hAnsi="Monaspace Argon"/>
+        </w:rPr>
+        <w:t xml:space="preserve">): Compares the student’s GPA to a static </w:t>
+      </w:r>
+      <w:proofErr w:type="spellStart"/>
+      <w:r>
+        <w:rPr>
+          <w:rFonts w:ascii="Monaspace Argon" w:hAnsi="Monaspace Argon"/>
+        </w:rPr>
+        <w:t>gpaThreshold</w:t>
+      </w:r>
+      <w:proofErr w:type="spellEnd"/>
+      <w:r>
+        <w:rPr>
+          <w:rFonts w:ascii="Monaspace Argon" w:hAnsi="Monaspace Argon"/>
+        </w:rPr>
+        <w:t>.</w:t>
+      </w:r>
+    </w:p>
+    <w:p>
+      <w:pPr>
+        <w:rPr>
+          <w:rFonts w:ascii="Monaspace Argon" w:hAnsi="Monaspace Argon"/>
+        </w:rPr>
+      </w:pPr>
+      <w:r>
+        <w:rPr>
+          <w:rFonts w:ascii="Monaspace Argon" w:hAnsi="Monaspace Argon"/>
+        </w:rPr>
+        <w:t xml:space="preserve">2. </w:t>
+      </w:r>
+      <w:r>
+        <w:rPr>
+          <w:rFonts w:ascii="Monaspace Argon" w:hAnsi="Monaspace Argon"/>
+          <w:b/>
+          <w:bCs/>
+        </w:rPr>
+        <w:t>Undergraduate</w:t>
+      </w:r>
+    </w:p>
+    <w:p>
+      <w:pPr>
+        <w:rPr>
+          <w:rFonts w:ascii="Monaspace Argon" w:hAnsi="Monaspace Argon"/>
+        </w:rPr>
+      </w:pPr>
+      <w:r>
+        <w:rPr>
+          <w:rFonts w:ascii="Monaspace Argon" w:hAnsi="Monaspace Argon"/>
+        </w:rPr>
+        <w:t xml:space="preserve">• </w:t>
+      </w:r>
+      <w:r>
+        <w:rPr>
+          <w:rFonts w:ascii="Monaspace Argon" w:hAnsi="Monaspace Argon"/>
+          <w:b/>
+          <w:bCs/>
+        </w:rPr>
+        <w:t>Inheritance</w:t>
+      </w:r>
+      <w:r>
+        <w:rPr>
+          <w:rFonts w:ascii="Monaspace Argon" w:hAnsi="Monaspace Argon"/>
+        </w:rPr>
+        <w:t>: Extends Student.</w:t>
+      </w:r>
+    </w:p>
+    <w:p>
+      <w:pPr>
+        <w:rPr>
+          <w:rFonts w:ascii="Monaspace Argon" w:hAnsi="Monaspace Argon"/>
+        </w:rPr>
+      </w:pPr>
+      <w:r>
+        <w:rPr>
+          <w:rFonts w:ascii="Monaspace Argon" w:hAnsi="Monaspace Argon"/>
+        </w:rPr>
+        <w:t xml:space="preserve">• </w:t>
+      </w:r>
+      <w:r>
+        <w:rPr>
+          <w:rFonts w:ascii="Monaspace Argon" w:hAnsi="Monaspace Argon"/>
+          <w:b/>
+          <w:bCs/>
+        </w:rPr>
+        <w:t>Unique Feature</w:t>
+      </w:r>
+      <w:r>
+        <w:rPr>
+          <w:rFonts w:ascii="Monaspace Argon" w:hAnsi="Monaspace Argon"/>
+        </w:rPr>
+        <w:t xml:space="preserve">: Includes a Year </w:t>
+      </w:r>
+      <w:proofErr w:type="spellStart"/>
+      <w:r>
+        <w:rPr>
+          <w:rFonts w:ascii="Monaspace Argon" w:hAnsi="Monaspace Argon"/>
+        </w:rPr>
+        <w:t>enum</w:t>
+      </w:r>
+      <w:proofErr w:type="spellEnd"/>
+      <w:r>
+        <w:rPr>
+          <w:rFonts w:ascii="Monaspace Argon" w:hAnsi="Monaspace Argon"/>
+        </w:rPr>
+        <w:t xml:space="preserve"> (FRESHMAN, SOPHOMORE, JUNIOR, SENIOR), restricting honor society membership to JUNIOR or SENIOR if the GPA meets the threshold.</w:t>
+      </w:r>
+    </w:p>
+    <w:p>
+      <w:pPr>
+        <w:rPr>
+          <w:rFonts w:ascii="Monaspace Argon" w:hAnsi="Monaspace Argon"/>
+        </w:rPr>
+      </w:pPr>
+      <w:r>
+        <w:rPr>
+          <w:rFonts w:ascii="Monaspace Argon" w:hAnsi="Monaspace Argon"/>
+        </w:rPr>
+        <w:t xml:space="preserve">3. </w:t>
+      </w:r>
+      <w:r>
+        <w:rPr>
+          <w:rFonts w:ascii="Monaspace Argon" w:hAnsi="Monaspace Argon"/>
+          <w:b/>
+          <w:bCs/>
+        </w:rPr>
+        <w:t>Graduate</w:t>
+      </w:r>
+    </w:p>
+    <w:p>
+      <w:pPr>
+        <w:rPr>
+          <w:rFonts w:ascii="Monaspace Argon" w:hAnsi="Monaspace Argon"/>
+        </w:rPr>
+      </w:pPr>
+      <w:r>
+        <w:rPr>
+          <w:rFonts w:ascii="Monaspace Argon" w:hAnsi="Monaspace Argon"/>
+        </w:rPr>
+        <w:t xml:space="preserve">• </w:t>
+      </w:r>
+      <w:r>
+        <w:rPr>
+          <w:rFonts w:ascii="Monaspace Argon" w:hAnsi="Monaspace Argon"/>
+          <w:b/>
+          <w:bCs/>
+        </w:rPr>
+        <w:t>Inheritance</w:t>
+      </w:r>
+      <w:r>
+        <w:rPr>
+          <w:rFonts w:ascii="Monaspace Argon" w:hAnsi="Monaspace Argon"/>
+        </w:rPr>
+        <w:t>: Extends Student.</w:t>
+      </w:r>
+    </w:p>
+    <w:p>
+      <w:pPr>
+        <w:rPr>
+          <w:rFonts w:ascii="Monaspace Argon" w:hAnsi="Monaspace Argon"/>
+        </w:rPr>
+      </w:pPr>
+      <w:r>
+        <w:rPr>
+          <w:rFonts w:ascii="Monaspace Argon" w:hAnsi="Monaspace Argon"/>
+        </w:rPr>
+        <w:lastRenderedPageBreak/>
+        <w:t xml:space="preserve">• </w:t>
+      </w:r>
+      <w:r>
+        <w:rPr>
+          <w:rFonts w:ascii="Monaspace Argon" w:hAnsi="Monaspace Argon"/>
+          <w:b/>
+          <w:bCs/>
+        </w:rPr>
+        <w:t>Unique Feature</w:t>
+      </w:r>
+      <w:r>
+        <w:rPr>
+          <w:rFonts w:ascii="Monaspace Argon" w:hAnsi="Monaspace Argon"/>
+        </w:rPr>
+        <w:t xml:space="preserve">: Includes a </w:t>
+      </w:r>
+      <w:proofErr w:type="spellStart"/>
+      <w:r>
+        <w:rPr>
+          <w:rFonts w:ascii="Monaspace Argon" w:hAnsi="Monaspace Argon"/>
+        </w:rPr>
+        <w:t>degreeType</w:t>
+      </w:r>
+      <w:proofErr w:type="spellEnd"/>
+      <w:r>
+        <w:rPr>
+          <w:rFonts w:ascii="Monaspace Argon" w:hAnsi="Monaspace Argon"/>
+        </w:rPr>
+        <w:t xml:space="preserve"> field (e.g., “Masters” or “Doctorate”), limiting honor society eligibility to those with a “Masters” degree type who meet the threshold.</w:t>
+      </w:r>
+    </w:p>
+    <w:p>
+      <w:pPr>
+        <w:rPr>
+          <w:rFonts w:ascii="Monaspace Argon" w:hAnsi="Monaspace Argon"/>
+        </w:rPr>
+      </w:pPr>
+      <w:r>
+        <w:rPr>
+          <w:rFonts w:ascii="Monaspace Argon" w:hAnsi="Monaspace Argon"/>
+        </w:rPr>
+        <w:t xml:space="preserve">4. </w:t>
+      </w:r>
+      <w:r>
+        <w:rPr>
+          <w:rFonts w:ascii="Monaspace Argon" w:hAnsi="Monaspace Argon"/>
+          <w:b/>
+          <w:bCs/>
+        </w:rPr>
+        <w:t>Project2</w:t>
+      </w:r>
+    </w:p>
+    <w:p>
+      <w:pPr>
+        <w:rPr>
+          <w:rFonts w:ascii="Monaspace Argon" w:hAnsi="Monaspace Argon"/>
+        </w:rPr>
+      </w:pPr>
+      <w:r>
+        <w:rPr>
+          <w:rFonts w:ascii="Monaspace Argon" w:hAnsi="Monaspace Argon"/>
+        </w:rPr>
+        <w:t xml:space="preserve">• </w:t>
+      </w:r>
+      <w:r>
+        <w:rPr>
+          <w:rFonts w:ascii="Monaspace Argon" w:hAnsi="Monaspace Argon"/>
+          <w:b/>
+          <w:bCs/>
+        </w:rPr>
+        <w:t>Driver Class</w:t>
+      </w:r>
+      <w:r>
+        <w:rPr>
+          <w:rFonts w:ascii="Monaspace Argon" w:hAnsi="Monaspace Argon"/>
+        </w:rPr>
+        <w:t>: Reads student data from an input file for processing and constructing the appropriate objects (Undergraduate or Graduate), calculates the honor society GPA threshold, and prints the results of students who qualify.</w:t>
+      </w:r>
+    </w:p>
+    <w:p>
+      <w:pPr>
+        <w:rPr>
+          <w:rFonts w:ascii="Monaspace Argon" w:hAnsi="Monaspace Argon"/>
+        </w:rPr>
+      </w:pPr>
     </w:p>
     <w:p>
       <w:pPr>
@@ -621,6 +1066,467 @@
       <w:pPr>
         <w:rPr>
           <w:rFonts w:ascii="Monaspace Argon" w:hAnsi="Monaspace Argon"/>
+        </w:rPr>
+      </w:pPr>
+      <w:r>
+        <w:rPr>
+          <w:rFonts w:ascii="Monaspace Argon" w:hAnsi="Monaspace Argon"/>
+          <w:b/>
+          <w:bCs/>
+        </w:rPr>
+        <w:t>Program Functional Requirements</w:t>
+      </w:r>
+    </w:p>
+    <w:p>
+      <w:pPr>
+        <w:rPr>
+          <w:rFonts w:ascii="Monaspace Argon" w:hAnsi="Monaspace Argon"/>
+        </w:rPr>
+      </w:pPr>
+      <w:r>
+        <w:rPr>
+          <w:rFonts w:ascii="Monaspace Argon" w:hAnsi="Monaspace Argon"/>
+        </w:rPr>
+        <w:t xml:space="preserve">1. </w:t>
+      </w:r>
+      <w:r>
+        <w:rPr>
+          <w:rFonts w:ascii="Monaspace Argon" w:hAnsi="Monaspace Argon"/>
+          <w:b/>
+          <w:bCs/>
+        </w:rPr>
+        <w:t>File Input</w:t>
+      </w:r>
+    </w:p>
+    <w:p>
+      <w:pPr>
+        <w:rPr>
+          <w:rFonts w:ascii="Monaspace Argon" w:hAnsi="Monaspace Argon"/>
+        </w:rPr>
+      </w:pPr>
+      <w:r>
+        <w:rPr>
+          <w:rFonts w:ascii="Monaspace Argon" w:hAnsi="Monaspace Argon"/>
+        </w:rPr>
+        <w:t>• The program reads data lines from students.txt.</w:t>
+      </w:r>
+    </w:p>
+    <w:p>
+      <w:pPr>
+        <w:rPr>
+          <w:rFonts w:ascii="Monaspace Argon" w:hAnsi="Monaspace Argon"/>
+        </w:rPr>
+      </w:pPr>
+      <w:r>
+        <w:rPr>
+          <w:rFonts w:ascii="Monaspace Argon" w:hAnsi="Monaspace Argon"/>
+        </w:rPr>
+        <w:t>• Each line must have at least four tokens: (1) student name, (2) credit hours, (3) quality points, and (4) classification token (e.g., freshman, senior, masters, etc.).</w:t>
+      </w:r>
+    </w:p>
+    <w:p>
+      <w:pPr>
+        <w:rPr>
+          <w:rFonts w:ascii="Monaspace Argon" w:hAnsi="Monaspace Argon"/>
+        </w:rPr>
+      </w:pPr>
+      <w:r>
+        <w:rPr>
+          <w:rFonts w:ascii="Monaspace Argon" w:hAnsi="Monaspace Argon"/>
+        </w:rPr>
+        <w:t xml:space="preserve">2. </w:t>
+      </w:r>
+      <w:r>
+        <w:rPr>
+          <w:rFonts w:ascii="Monaspace Argon" w:hAnsi="Monaspace Argon"/>
+          <w:b/>
+          <w:bCs/>
+        </w:rPr>
+        <w:t>Object Creation</w:t>
+      </w:r>
+    </w:p>
+    <w:p>
+      <w:pPr>
+        <w:rPr>
+          <w:rFonts w:ascii="Monaspace Argon" w:hAnsi="Monaspace Argon"/>
+        </w:rPr>
+      </w:pPr>
+      <w:r>
+        <w:rPr>
+          <w:rFonts w:ascii="Monaspace Argon" w:hAnsi="Monaspace Argon"/>
+        </w:rPr>
+        <w:t>• If the classification token indicates an undergraduate year, an Undergraduate object is created.</w:t>
+      </w:r>
+    </w:p>
+    <w:p>
+      <w:pPr>
+        <w:rPr>
+          <w:rFonts w:ascii="Monaspace Argon" w:hAnsi="Monaspace Argon"/>
+        </w:rPr>
+      </w:pPr>
+      <w:r>
+        <w:rPr>
+          <w:rFonts w:ascii="Monaspace Argon" w:hAnsi="Monaspace Argon"/>
+        </w:rPr>
+        <w:t>• Otherwise, a Graduate object is created.</w:t>
+      </w:r>
+    </w:p>
+    <w:p>
+      <w:pPr>
+        <w:rPr>
+          <w:rFonts w:ascii="Monaspace Argon" w:hAnsi="Monaspace Argon"/>
+        </w:rPr>
+      </w:pPr>
+      <w:r>
+        <w:rPr>
+          <w:rFonts w:ascii="Monaspace Argon" w:hAnsi="Monaspace Argon"/>
+        </w:rPr>
+        <w:t xml:space="preserve">3. </w:t>
+      </w:r>
+      <w:r>
+        <w:rPr>
+          <w:rFonts w:ascii="Monaspace Argon" w:hAnsi="Monaspace Argon"/>
+          <w:b/>
+          <w:bCs/>
+        </w:rPr>
+        <w:t>Storing Data &amp; GPA Calculation</w:t>
+      </w:r>
+    </w:p>
+    <w:p>
+      <w:pPr>
+        <w:rPr>
+          <w:rFonts w:ascii="Monaspace Argon" w:hAnsi="Monaspace Argon"/>
+        </w:rPr>
+      </w:pPr>
+      <w:r>
+        <w:rPr>
+          <w:rFonts w:ascii="Monaspace Argon" w:hAnsi="Monaspace Argon"/>
+        </w:rPr>
+        <w:t xml:space="preserve">• All valid Student objects are added to an </w:t>
+      </w:r>
+      <w:proofErr w:type="spellStart"/>
+      <w:r>
+        <w:rPr>
+          <w:rFonts w:ascii="Monaspace Argon" w:hAnsi="Monaspace Argon"/>
+        </w:rPr>
+        <w:t>ArrayList</w:t>
+      </w:r>
+      <w:proofErr w:type="spellEnd"/>
+      <w:r>
+        <w:rPr>
+          <w:rFonts w:ascii="Monaspace Argon" w:hAnsi="Monaspace Argon"/>
+        </w:rPr>
+        <w:t>.</w:t>
+      </w:r>
+    </w:p>
+    <w:p>
+      <w:pPr>
+        <w:rPr>
+          <w:rFonts w:ascii="Monaspace Argon" w:hAnsi="Monaspace Argon"/>
+        </w:rPr>
+      </w:pPr>
+      <w:r>
+        <w:rPr>
+          <w:rFonts w:ascii="Monaspace Argon" w:hAnsi="Monaspace Argon"/>
+        </w:rPr>
+        <w:t>• The program calculates each student’s GPA (if credit hours &gt; 0) and tracks the average GPA across all valid students.</w:t>
+      </w:r>
+    </w:p>
+    <w:p>
+      <w:pPr>
+        <w:rPr>
+          <w:rFonts w:ascii="Monaspace Argon" w:hAnsi="Monaspace Argon"/>
+        </w:rPr>
+      </w:pPr>
+      <w:r>
+        <w:rPr>
+          <w:rFonts w:ascii="Monaspace Argon" w:hAnsi="Monaspace Argon"/>
+        </w:rPr>
+        <w:t xml:space="preserve">4. </w:t>
+      </w:r>
+      <w:r>
+        <w:rPr>
+          <w:rFonts w:ascii="Monaspace Argon" w:hAnsi="Monaspace Argon"/>
+          <w:b/>
+          <w:bCs/>
+        </w:rPr>
+        <w:t>Determining Threshold</w:t>
+      </w:r>
+    </w:p>
+    <w:p>
+      <w:pPr>
+        <w:rPr>
+          <w:rFonts w:ascii="Monaspace Argon" w:hAnsi="Monaspace Argon"/>
+        </w:rPr>
+      </w:pPr>
+      <w:r>
+        <w:rPr>
+          <w:rFonts w:ascii="Monaspace Argon" w:hAnsi="Monaspace Argon"/>
+        </w:rPr>
+        <w:t>• The honor society threshold is the midpoint between the average GPA and 4.0:</w:t>
+      </w:r>
+    </w:p>
+    <w:p>
+      <w:pPr>
+        <w:rPr>
+          <w:rFonts w:ascii="Monaspace Argon" w:hAnsi="Monaspace Argon"/>
+        </w:rPr>
+      </w:pPr>
+    </w:p>
+    <w:p>
+      <w:pPr>
+        <w:rPr>
+          <w:rFonts w:ascii="Monaspace Argon" w:hAnsi="Monaspace Argon"/>
+        </w:rPr>
+      </w:pPr>
+      <w:r>
+        <w:rPr>
+          <w:rFonts w:ascii="Monaspace Argon" w:hAnsi="Monaspace Argon"/>
+        </w:rPr>
+        <w:t xml:space="preserve">threshold = </w:t>
+      </w:r>
+      <w:r>
+        <w:rPr>
+          <w:rFonts w:ascii="Monaspace Argon" w:hAnsi="Monaspace Argon"/>
+        </w:rPr>
+        <w:t>(</w:t>
+      </w:r>
+      <w:proofErr w:type="spellStart"/>
+      <w:r>
+        <w:rPr>
+          <w:rFonts w:ascii="Monaspace Argon" w:hAnsi="Monaspace Argon"/>
+        </w:rPr>
+        <w:t>averageGPA</w:t>
+      </w:r>
+      <w:proofErr w:type="spellEnd"/>
+      <w:r>
+        <w:rPr>
+          <w:rFonts w:ascii="Monaspace Argon" w:hAnsi="Monaspace Argon"/>
+        </w:rPr>
+        <w:t xml:space="preserve"> + 4.0</w:t>
+      </w:r>
+      <w:r>
+        <w:rPr>
+          <w:rFonts w:ascii="Monaspace Argon" w:hAnsi="Monaspace Argon"/>
+        </w:rPr>
+        <w:t xml:space="preserve">) / </w:t>
+      </w:r>
+      <w:r>
+        <w:rPr>
+          <w:rFonts w:ascii="Monaspace Argon" w:hAnsi="Monaspace Argon"/>
+        </w:rPr>
+        <w:t>2.0</w:t>
+      </w:r>
+    </w:p>
+    <w:p>
+      <w:pPr>
+        <w:rPr>
+          <w:rFonts w:ascii="Monaspace Argon" w:hAnsi="Monaspace Argon"/>
+        </w:rPr>
+      </w:pPr>
+    </w:p>
+    <w:p>
+      <w:pPr>
+        <w:rPr>
+          <w:rFonts w:ascii="Monaspace Argon" w:hAnsi="Monaspace Argon"/>
+        </w:rPr>
+      </w:pPr>
+      <w:r>
+        <w:rPr>
+          <w:rFonts w:ascii="Monaspace Argon" w:hAnsi="Monaspace Argon"/>
+        </w:rPr>
+        <w:t xml:space="preserve">5. </w:t>
+      </w:r>
+      <w:r>
+        <w:rPr>
+          <w:rFonts w:ascii="Monaspace Argon" w:hAnsi="Monaspace Argon"/>
+          <w:b/>
+          <w:bCs/>
+        </w:rPr>
+        <w:t>Eligibility Check</w:t>
+      </w:r>
+    </w:p>
+    <w:p>
+      <w:pPr>
+        <w:rPr>
+          <w:rFonts w:ascii="Monaspace Argon" w:hAnsi="Monaspace Argon"/>
+        </w:rPr>
+      </w:pPr>
+      <w:r>
+        <w:rPr>
+          <w:rFonts w:ascii="Monaspace Argon" w:hAnsi="Monaspace Argon"/>
+        </w:rPr>
+        <w:t xml:space="preserve">• </w:t>
+      </w:r>
+      <w:r>
+        <w:rPr>
+          <w:rFonts w:ascii="Monaspace Argon" w:hAnsi="Monaspace Argon"/>
+          <w:b/>
+          <w:bCs/>
+        </w:rPr>
+        <w:t>Undergraduates</w:t>
+      </w:r>
+      <w:r>
+        <w:rPr>
+          <w:rFonts w:ascii="Monaspace Argon" w:hAnsi="Monaspace Argon"/>
+        </w:rPr>
+        <w:t>: Must meet/exceed the threshold and be either JUNIOR or SENIOR.</w:t>
+      </w:r>
+    </w:p>
+    <w:p>
+      <w:pPr>
+        <w:rPr>
+          <w:rFonts w:ascii="Monaspace Argon" w:hAnsi="Monaspace Argon"/>
+        </w:rPr>
+      </w:pPr>
+      <w:r>
+        <w:rPr>
+          <w:rFonts w:ascii="Monaspace Argon" w:hAnsi="Monaspace Argon"/>
+        </w:rPr>
+        <w:t xml:space="preserve">• </w:t>
+      </w:r>
+      <w:r>
+        <w:rPr>
+          <w:rFonts w:ascii="Monaspace Argon" w:hAnsi="Monaspace Argon"/>
+          <w:b/>
+          <w:bCs/>
+        </w:rPr>
+        <w:t>Graduates</w:t>
+      </w:r>
+      <w:r>
+        <w:rPr>
+          <w:rFonts w:ascii="Monaspace Argon" w:hAnsi="Monaspace Argon"/>
+        </w:rPr>
+        <w:t>: Must meet/exceed the threshold and have a “masters” degree type (case-insensitive).</w:t>
+      </w:r>
+    </w:p>
+    <w:p>
+      <w:pPr>
+        <w:rPr>
+          <w:rFonts w:ascii="Monaspace Argon" w:hAnsi="Monaspace Argon"/>
+        </w:rPr>
+      </w:pPr>
+      <w:r>
+        <w:rPr>
+          <w:rFonts w:ascii="Monaspace Argon" w:hAnsi="Monaspace Argon"/>
+        </w:rPr>
+        <w:t xml:space="preserve">6. </w:t>
+      </w:r>
+      <w:r>
+        <w:rPr>
+          <w:rFonts w:ascii="Monaspace Argon" w:hAnsi="Monaspace Argon"/>
+          <w:b/>
+          <w:bCs/>
+        </w:rPr>
+        <w:t>Output Results</w:t>
+      </w:r>
+    </w:p>
+    <w:p>
+      <w:pPr>
+        <w:rPr>
+          <w:rFonts w:ascii="Monaspace Argon" w:hAnsi="Monaspace Argon"/>
+        </w:rPr>
+      </w:pPr>
+      <w:r>
+        <w:rPr>
+          <w:rFonts w:ascii="Monaspace Argon" w:hAnsi="Monaspace Argon"/>
+        </w:rPr>
+        <w:t>• Displays the calculated GPA threshold.</w:t>
+      </w:r>
+    </w:p>
+    <w:p>
+      <w:pPr>
+        <w:rPr>
+          <w:rFonts w:ascii="Monaspace Argon" w:hAnsi="Monaspace Argon"/>
+        </w:rPr>
+      </w:pPr>
+      <w:r>
+        <w:rPr>
+          <w:rFonts w:ascii="Monaspace Argon" w:hAnsi="Monaspace Argon"/>
+        </w:rPr>
+        <w:t>• Lists each qualifying student (showing name, GPA, classification/degree).</w:t>
+      </w:r>
+    </w:p>
+    <w:p>
+      <w:pPr>
+        <w:rPr>
+          <w:rFonts w:ascii="Monaspace Argon" w:hAnsi="Monaspace Argon"/>
+        </w:rPr>
+      </w:pPr>
+      <w:r>
+        <w:rPr>
+          <w:rFonts w:ascii="Monaspace Argon" w:hAnsi="Monaspace Argon"/>
+        </w:rPr>
+        <w:t xml:space="preserve">7. </w:t>
+      </w:r>
+      <w:r>
+        <w:rPr>
+          <w:rFonts w:ascii="Monaspace Argon" w:hAnsi="Monaspace Argon"/>
+          <w:b/>
+          <w:bCs/>
+        </w:rPr>
+        <w:t>Termination</w:t>
+      </w:r>
+    </w:p>
+    <w:p>
+      <w:pPr>
+        <w:rPr>
+          <w:rFonts w:ascii="Monaspace Argon" w:hAnsi="Monaspace Argon"/>
+        </w:rPr>
+      </w:pPr>
+      <w:r>
+        <w:rPr>
+          <w:rFonts w:ascii="Monaspace Argon" w:hAnsi="Monaspace Argon"/>
+        </w:rPr>
+        <w:t xml:space="preserve">• If students.txt is missing, the program shows “File Not Found” and </w:t>
+      </w:r>
+      <w:r>
+        <w:rPr>
+          <w:rFonts w:ascii="Monaspace Argon" w:hAnsi="Monaspace Argon"/>
+        </w:rPr>
+        <w:t>terminates.</w:t>
+      </w:r>
+    </w:p>
+    <w:p>
+      <w:pPr>
+        <w:rPr>
+          <w:rFonts w:ascii="Monaspace Argon" w:hAnsi="Monaspace Argon"/>
+        </w:rPr>
+      </w:pPr>
+      <w:r>
+        <w:rPr>
+          <w:rFonts w:ascii="Monaspace Argon" w:hAnsi="Monaspace Argon"/>
+        </w:rPr>
+        <w:lastRenderedPageBreak/>
+        <w:t xml:space="preserve">• Otherwise, it processes to the end of the file, outputs the results, and then terminates </w:t>
+      </w:r>
+      <w:r>
+        <w:rPr>
+          <w:rFonts w:ascii="Monaspace Argon" w:hAnsi="Monaspace Argon"/>
+        </w:rPr>
+        <w:t>as expected.</w:t>
+      </w:r>
+    </w:p>
+    <w:p>
+      <w:pPr>
+        <w:rPr>
+          <w:rFonts w:ascii="Monaspace Argon" w:hAnsi="Monaspace Argon"/>
+        </w:rPr>
+      </w:pPr>
+    </w:p>
+    <w:p>
+      <w:pPr>
+        <w:rPr>
+          <w:rFonts w:ascii="Monaspace Argon" w:hAnsi="Monaspace Argon"/>
+          <w:b/>
+          <w:bCs/>
+        </w:rPr>
+      </w:pPr>
+    </w:p>
+    <w:p>
+      <w:pPr>
+        <w:rPr>
+          <w:rFonts w:ascii="Monaspace Argon" w:hAnsi="Monaspace Argon"/>
           <w:b/>
           <w:bCs/>
           <w:sz w:val="32"/>
@@ -630,189 +1536,6 @@
     </w:p>
     <w:p>
       <w:pPr>
-        <w:pStyle w:val="ListParagraph"/>
-        <w:numPr>
-          <w:ilvl w:val="0"/>
-          <w:numId w:val="1"/>
-        </w:numPr>
-        <w:rPr>
-          <w:rFonts w:ascii="Monaspace Argon" w:hAnsi="Monaspace Argon"/>
-        </w:rPr>
-      </w:pPr>
-      <w:r>
-        <w:rPr>
-          <w:rFonts w:ascii="Monaspace Argon" w:hAnsi="Monaspace Argon"/>
-        </w:rPr>
-        <w:t>The program must p</w:t>
-      </w:r>
-      <w:r>
-        <w:rPr>
-          <w:rFonts w:ascii="Monaspace Argon" w:hAnsi="Monaspace Argon"/>
-        </w:rPr>
-        <w:t xml:space="preserve">rompt the user </w:t>
-      </w:r>
-      <w:r>
-        <w:rPr>
-          <w:rFonts w:ascii="Monaspace Argon" w:hAnsi="Monaspace Argon"/>
-        </w:rPr>
-        <w:t>to enter player date in the format: Name age height AS: Name age feet inches until an empty string is submitted as the final entry.</w:t>
-      </w:r>
-    </w:p>
-    <w:p>
-      <w:pPr>
-        <w:pStyle w:val="ListParagraph"/>
-        <w:numPr>
-          <w:ilvl w:val="0"/>
-          <w:numId w:val="1"/>
-        </w:numPr>
-        <w:rPr>
-          <w:rFonts w:ascii="Monaspace Argon" w:hAnsi="Monaspace Argon"/>
-        </w:rPr>
-      </w:pPr>
-      <w:r>
-        <w:rPr>
-          <w:rFonts w:ascii="Monaspace Argon" w:hAnsi="Monaspace Argon"/>
-        </w:rPr>
-        <w:t xml:space="preserve">The program must parse the entered values (i.e., name, age, feet, inches) </w:t>
-      </w:r>
-      <w:r>
-        <w:rPr>
-          <w:rFonts w:ascii="Monaspace Argon" w:hAnsi="Monaspace Argon"/>
-        </w:rPr>
-        <w:t>to be used for data analysis purposes.</w:t>
-      </w:r>
-    </w:p>
-    <w:p>
-      <w:pPr>
-        <w:pStyle w:val="ListParagraph"/>
-        <w:numPr>
-          <w:ilvl w:val="0"/>
-          <w:numId w:val="1"/>
-        </w:numPr>
-        <w:rPr>
-          <w:rFonts w:ascii="Monaspace Argon" w:hAnsi="Monaspace Argon"/>
-        </w:rPr>
-      </w:pPr>
-      <w:r>
-        <w:rPr>
-          <w:rFonts w:ascii="Monaspace Argon" w:hAnsi="Monaspace Argon"/>
-        </w:rPr>
-        <w:t xml:space="preserve">Each player entry must be stored in an </w:t>
-      </w:r>
-      <w:proofErr w:type="spellStart"/>
-      <w:r>
-        <w:rPr>
-          <w:rFonts w:ascii="Monaspace Argon" w:hAnsi="Monaspace Argon"/>
-        </w:rPr>
-        <w:t>ArrayList</w:t>
-      </w:r>
-      <w:proofErr w:type="spellEnd"/>
-      <w:r>
-        <w:rPr>
-          <w:rFonts w:ascii="Monaspace Argon" w:hAnsi="Monaspace Argon"/>
-        </w:rPr>
-        <w:t xml:space="preserve"> for analysis throughout the program.</w:t>
-      </w:r>
-    </w:p>
-    <w:p>
-      <w:pPr>
-        <w:pStyle w:val="ListParagraph"/>
-        <w:numPr>
-          <w:ilvl w:val="0"/>
-          <w:numId w:val="1"/>
-        </w:numPr>
-        <w:rPr>
-          <w:rFonts w:ascii="Monaspace Argon" w:hAnsi="Monaspace Argon"/>
-        </w:rPr>
-      </w:pPr>
-      <w:r>
-        <w:rPr>
-          <w:rFonts w:ascii="Monaspace Argon" w:hAnsi="Monaspace Argon"/>
-        </w:rPr>
-        <w:t xml:space="preserve">The program must ‘normalize’ height in a manner wherein the value for inches must be under 12 (the number of </w:t>
-      </w:r>
-      <w:r>
-        <w:rPr>
-          <w:rFonts w:ascii="Monaspace Argon" w:hAnsi="Monaspace Argon"/>
-        </w:rPr>
-        <w:lastRenderedPageBreak/>
-        <w:t xml:space="preserve">inches per foot). Ex: User enters 6 for feet, 16 for inches… program will convert this to: 7’ 4” (7ft 4in). </w:t>
-      </w:r>
-    </w:p>
-    <w:p>
-      <w:pPr>
-        <w:pStyle w:val="ListParagraph"/>
-        <w:numPr>
-          <w:ilvl w:val="0"/>
-          <w:numId w:val="1"/>
-        </w:numPr>
-        <w:rPr>
-          <w:rFonts w:ascii="Monaspace Argon" w:hAnsi="Monaspace Argon"/>
-        </w:rPr>
-      </w:pPr>
-      <w:r>
-        <w:rPr>
-          <w:rFonts w:ascii="Monaspace Argon" w:hAnsi="Monaspace Argon"/>
-        </w:rPr>
-        <w:t>Once all player data has been entered, the program must calculate the average age of all player ages entered.</w:t>
-      </w:r>
-    </w:p>
-    <w:p>
-      <w:pPr>
-        <w:pStyle w:val="ListParagraph"/>
-        <w:numPr>
-          <w:ilvl w:val="0"/>
-          <w:numId w:val="1"/>
-        </w:numPr>
-        <w:rPr>
-          <w:rFonts w:ascii="Monaspace Argon" w:hAnsi="Monaspace Argon"/>
-        </w:rPr>
-      </w:pPr>
-      <w:r>
-        <w:rPr>
-          <w:rFonts w:ascii="Monaspace Argon" w:hAnsi="Monaspace Argon"/>
-        </w:rPr>
-        <w:t>The program must display the calculated average age of all players.</w:t>
-      </w:r>
-    </w:p>
-    <w:p>
-      <w:pPr>
-        <w:pStyle w:val="ListParagraph"/>
-        <w:numPr>
-          <w:ilvl w:val="0"/>
-          <w:numId w:val="1"/>
-        </w:numPr>
-        <w:rPr>
-          <w:rFonts w:ascii="Monaspace Argon" w:hAnsi="Monaspace Argon"/>
-        </w:rPr>
-      </w:pPr>
-      <w:r>
-        <w:rPr>
-          <w:rFonts w:ascii="Monaspace Argon" w:hAnsi="Monaspace Argon"/>
-        </w:rPr>
-        <w:t>The program must display who among all players analyzed is the tallest player whose age is less than the avg age.</w:t>
-      </w:r>
-    </w:p>
-    <w:p>
-      <w:pPr>
-        <w:pStyle w:val="ListParagraph"/>
-        <w:numPr>
-          <w:ilvl w:val="0"/>
-          <w:numId w:val="1"/>
-        </w:numPr>
-        <w:rPr>
-          <w:rFonts w:ascii="Monaspace Argon" w:hAnsi="Monaspace Argon"/>
-        </w:rPr>
-      </w:pPr>
-      <w:r>
-        <w:rPr>
-          <w:rFonts w:ascii="Monaspace Argon" w:hAnsi="Monaspace Argon"/>
-        </w:rPr>
-        <w:t>The program must terminate when no user data is entered.</w:t>
-      </w:r>
-    </w:p>
-    <w:p>
-      <w:pPr>
         <w:rPr>
           <w:rFonts w:ascii="Monaspace Argon" w:hAnsi="Monaspace Argon"/>
           <w:b/>
@@ -832,9 +1555,7 @@
           <w:szCs w:val="32"/>
         </w:rPr>
       </w:pPr>
-    </w:p>
-    <w:p>
-      <w:pPr>
+      <w:r>
         <w:rPr>
           <w:rFonts w:ascii="Monaspace Argon" w:hAnsi="Monaspace Argon"/>
           <w:b/>
@@ -842,291 +1563,6 @@
           <w:sz w:val="32"/>
           <w:szCs w:val="32"/>
         </w:rPr>
-      </w:pPr>
-    </w:p>
-    <w:p>
-      <w:pPr>
-        <w:rPr>
-          <w:rFonts w:ascii="Monaspace Argon" w:hAnsi="Monaspace Argon"/>
-          <w:b/>
-          <w:bCs/>
-          <w:sz w:val="32"/>
-          <w:szCs w:val="32"/>
-        </w:rPr>
-      </w:pPr>
-    </w:p>
-    <w:p>
-      <w:pPr>
-        <w:rPr>
-          <w:rFonts w:ascii="Monaspace Argon" w:hAnsi="Monaspace Argon"/>
-          <w:b/>
-          <w:bCs/>
-          <w:sz w:val="32"/>
-          <w:szCs w:val="32"/>
-        </w:rPr>
-      </w:pPr>
-    </w:p>
-    <w:p>
-      <w:pPr>
-        <w:rPr>
-          <w:rFonts w:ascii="Monaspace Argon" w:hAnsi="Monaspace Argon"/>
-          <w:b/>
-          <w:bCs/>
-          <w:sz w:val="32"/>
-          <w:szCs w:val="32"/>
-        </w:rPr>
-      </w:pPr>
-    </w:p>
-    <w:p>
-      <w:pPr>
-        <w:rPr>
-          <w:rFonts w:ascii="Monaspace Argon" w:hAnsi="Monaspace Argon"/>
-          <w:b/>
-          <w:bCs/>
-          <w:sz w:val="32"/>
-          <w:szCs w:val="32"/>
-        </w:rPr>
-      </w:pPr>
-    </w:p>
-    <w:p>
-      <w:pPr>
-        <w:rPr>
-          <w:rFonts w:ascii="Monaspace Argon" w:hAnsi="Monaspace Argon"/>
-          <w:b/>
-          <w:bCs/>
-          <w:sz w:val="32"/>
-          <w:szCs w:val="32"/>
-        </w:rPr>
-      </w:pPr>
-    </w:p>
-    <w:p>
-      <w:pPr>
-        <w:rPr>
-          <w:rFonts w:ascii="Monaspace Argon" w:hAnsi="Monaspace Argon"/>
-          <w:b/>
-          <w:bCs/>
-          <w:sz w:val="32"/>
-          <w:szCs w:val="32"/>
-        </w:rPr>
-      </w:pPr>
-    </w:p>
-    <w:p>
-      <w:pPr>
-        <w:rPr>
-          <w:rFonts w:ascii="Monaspace Argon" w:hAnsi="Monaspace Argon"/>
-          <w:b/>
-          <w:bCs/>
-          <w:sz w:val="32"/>
-          <w:szCs w:val="32"/>
-        </w:rPr>
-      </w:pPr>
-    </w:p>
-    <w:p>
-      <w:pPr>
-        <w:rPr>
-          <w:rFonts w:ascii="Monaspace Argon" w:hAnsi="Monaspace Argon"/>
-          <w:b/>
-          <w:bCs/>
-          <w:sz w:val="32"/>
-          <w:szCs w:val="32"/>
-        </w:rPr>
-      </w:pPr>
-    </w:p>
-    <w:p>
-      <w:pPr>
-        <w:rPr>
-          <w:rFonts w:ascii="Monaspace Argon" w:hAnsi="Monaspace Argon"/>
-          <w:b/>
-          <w:bCs/>
-          <w:sz w:val="32"/>
-          <w:szCs w:val="32"/>
-        </w:rPr>
-      </w:pPr>
-    </w:p>
-    <w:p>
-      <w:pPr>
-        <w:rPr>
-          <w:rFonts w:ascii="Monaspace Argon" w:hAnsi="Monaspace Argon"/>
-          <w:b/>
-          <w:bCs/>
-          <w:sz w:val="32"/>
-          <w:szCs w:val="32"/>
-        </w:rPr>
-      </w:pPr>
-    </w:p>
-    <w:p>
-      <w:pPr>
-        <w:rPr>
-          <w:rFonts w:ascii="Monaspace Argon" w:hAnsi="Monaspace Argon"/>
-          <w:b/>
-          <w:bCs/>
-          <w:sz w:val="32"/>
-          <w:szCs w:val="32"/>
-        </w:rPr>
-      </w:pPr>
-    </w:p>
-    <w:p>
-      <w:pPr>
-        <w:rPr>
-          <w:rFonts w:ascii="Monaspace Argon" w:hAnsi="Monaspace Argon"/>
-          <w:b/>
-          <w:bCs/>
-          <w:sz w:val="32"/>
-          <w:szCs w:val="32"/>
-        </w:rPr>
-      </w:pPr>
-    </w:p>
-    <w:p>
-      <w:pPr>
-        <w:rPr>
-          <w:rFonts w:ascii="Monaspace Argon" w:hAnsi="Monaspace Argon"/>
-          <w:b/>
-          <w:bCs/>
-          <w:sz w:val="32"/>
-          <w:szCs w:val="32"/>
-        </w:rPr>
-      </w:pPr>
-    </w:p>
-    <w:p>
-      <w:pPr>
-        <w:rPr>
-          <w:rFonts w:ascii="Monaspace Argon" w:hAnsi="Monaspace Argon"/>
-          <w:b/>
-          <w:bCs/>
-          <w:sz w:val="32"/>
-          <w:szCs w:val="32"/>
-        </w:rPr>
-      </w:pPr>
-    </w:p>
-    <w:p>
-      <w:pPr>
-        <w:rPr>
-          <w:rFonts w:ascii="Monaspace Argon" w:hAnsi="Monaspace Argon"/>
-          <w:b/>
-          <w:bCs/>
-          <w:sz w:val="32"/>
-          <w:szCs w:val="32"/>
-        </w:rPr>
-      </w:pPr>
-    </w:p>
-    <w:p>
-      <w:pPr>
-        <w:rPr>
-          <w:rFonts w:ascii="Monaspace Argon" w:hAnsi="Monaspace Argon"/>
-          <w:b/>
-          <w:bCs/>
-          <w:sz w:val="32"/>
-          <w:szCs w:val="32"/>
-        </w:rPr>
-      </w:pPr>
-    </w:p>
-    <w:p>
-      <w:pPr>
-        <w:rPr>
-          <w:rFonts w:ascii="Monaspace Argon" w:hAnsi="Monaspace Argon"/>
-          <w:b/>
-          <w:bCs/>
-          <w:sz w:val="32"/>
-          <w:szCs w:val="32"/>
-        </w:rPr>
-      </w:pPr>
-    </w:p>
-    <w:p>
-      <w:pPr>
-        <w:rPr>
-          <w:rFonts w:ascii="Monaspace Argon" w:hAnsi="Monaspace Argon"/>
-          <w:b/>
-          <w:bCs/>
-          <w:sz w:val="32"/>
-          <w:szCs w:val="32"/>
-        </w:rPr>
-      </w:pPr>
-    </w:p>
-    <w:p>
-      <w:pPr>
-        <w:rPr>
-          <w:rFonts w:ascii="Monaspace Argon" w:hAnsi="Monaspace Argon"/>
-          <w:b/>
-          <w:bCs/>
-          <w:sz w:val="32"/>
-          <w:szCs w:val="32"/>
-        </w:rPr>
-      </w:pPr>
-    </w:p>
-    <w:p>
-      <w:pPr>
-        <w:rPr>
-          <w:rFonts w:ascii="Monaspace Argon" w:hAnsi="Monaspace Argon"/>
-          <w:b/>
-          <w:bCs/>
-          <w:sz w:val="32"/>
-          <w:szCs w:val="32"/>
-        </w:rPr>
-      </w:pPr>
-    </w:p>
-    <w:p>
-      <w:pPr>
-        <w:rPr>
-          <w:rFonts w:ascii="Monaspace Argon" w:hAnsi="Monaspace Argon"/>
-          <w:b/>
-          <w:bCs/>
-          <w:sz w:val="32"/>
-          <w:szCs w:val="32"/>
-        </w:rPr>
-      </w:pPr>
-    </w:p>
-    <w:p>
-      <w:pPr>
-        <w:rPr>
-          <w:rFonts w:ascii="Monaspace Argon" w:hAnsi="Monaspace Argon"/>
-          <w:b/>
-          <w:bCs/>
-          <w:sz w:val="32"/>
-          <w:szCs w:val="32"/>
-        </w:rPr>
-      </w:pPr>
-    </w:p>
-    <w:p>
-      <w:pPr>
-        <w:rPr>
-          <w:rFonts w:ascii="Monaspace Argon" w:hAnsi="Monaspace Argon"/>
-          <w:b/>
-          <w:bCs/>
-          <w:sz w:val="32"/>
-          <w:szCs w:val="32"/>
-        </w:rPr>
-      </w:pPr>
-    </w:p>
-    <w:p>
-      <w:pPr>
-        <w:rPr>
-          <w:rFonts w:ascii="Monaspace Argon" w:hAnsi="Monaspace Argon"/>
-          <w:b/>
-          <w:bCs/>
-          <w:sz w:val="32"/>
-          <w:szCs w:val="32"/>
-        </w:rPr>
-      </w:pPr>
-    </w:p>
-    <w:p>
-      <w:pPr>
-        <w:rPr>
-          <w:rFonts w:ascii="Monaspace Argon" w:hAnsi="Monaspace Argon"/>
-          <w:b/>
-          <w:bCs/>
-          <w:sz w:val="32"/>
-          <w:szCs w:val="32"/>
-        </w:rPr>
-      </w:pPr>
-      <w:r>
-        <w:rPr>
-          <w:rFonts w:ascii="Monaspace Argon" w:hAnsi="Monaspace Argon"/>
-          <w:b/>
-          <w:bCs/>
-          <w:sz w:val="32"/>
-          <w:szCs w:val="32"/>
-        </w:rPr>
-        <w:lastRenderedPageBreak/>
         <w:t>Honor Society Eligibility</w:t>
       </w:r>
       <w:r>
@@ -1283,25 +1719,44 @@
       <w:pPr>
         <w:rPr>
           <w:rFonts w:ascii="Monaspace Argon" w:hAnsi="Monaspace Argon"/>
-        </w:rPr>
-      </w:pPr>
-      <w:r>
-        <w:rPr>
-          <w:rFonts w:ascii="Monaspace Argon" w:hAnsi="Monaspace Argon"/>
-        </w:rPr>
-        <w:t>I performed testing to verify the program's functionality. Below is a traceability matrix that details the unit tests conducted to ensure proper height normalization, check for input validation, confirm the program's core functionality, and verify that the program terminates as expected.</w:t>
-      </w:r>
-    </w:p>
-    <w:p>
-      <w:pPr>
-        <w:rPr>
-          <w:rFonts w:ascii="Monaspace Argon" w:hAnsi="Monaspace Argon"/>
           <w:b/>
           <w:bCs/>
           <w:sz w:val="32"/>
           <w:szCs w:val="32"/>
         </w:rPr>
       </w:pPr>
+      <w:r>
+        <w:rPr>
+          <w:rFonts w:ascii="Monaspace Argon" w:hAnsi="Monaspace Argon"/>
+        </w:rPr>
+        <w:t>I performed testing to verify the program's functionality. Below is a traceability matrix that details the unit tests conducted to ensure proper parsing of student data, proper GPA calculation, proper identification of honor society-qualified students, and verify that the program handles edge cases correctly and terminates as expected</w:t>
+      </w:r>
+      <w:r>
+        <w:rPr>
+          <w:rFonts w:ascii="Monaspace Argon" w:hAnsi="Monaspace Argon"/>
+        </w:rPr>
+        <w:t xml:space="preserve"> in a </w:t>
+      </w:r>
+      <w:proofErr w:type="gramStart"/>
+      <w:r>
+        <w:rPr>
+          <w:rFonts w:ascii="Monaspace Argon" w:hAnsi="Monaspace Argon"/>
+        </w:rPr>
+        <w:t>user friendly</w:t>
+      </w:r>
+      <w:proofErr w:type="gramEnd"/>
+      <w:r>
+        <w:rPr>
+          <w:rFonts w:ascii="Monaspace Argon" w:hAnsi="Monaspace Argon"/>
+        </w:rPr>
+        <w:t xml:space="preserve"> manner</w:t>
+      </w:r>
+      <w:r>
+        <w:rPr>
+          <w:rFonts w:ascii="Monaspace Argon" w:hAnsi="Monaspace Argon"/>
+        </w:rPr>
+        <w:t>.</w:t>
+      </w:r>
     </w:p>
     <w:p>
       <w:pPr>
@@ -1378,9 +1833,9 @@
       <w:tblGrid>
         <w:gridCol w:w="911"/>
         <w:gridCol w:w="2300"/>
-        <w:gridCol w:w="2151"/>
-        <w:gridCol w:w="3936"/>
-        <w:gridCol w:w="2151"/>
+        <w:gridCol w:w="2076"/>
+        <w:gridCol w:w="3416"/>
+        <w:gridCol w:w="2126"/>
       </w:tblGrid>
       <w:tr>
         <w:trPr>
@@ -1532,7 +1987,6 @@
               <w:rPr>
                 <w:rFonts w:ascii="Monaspace Argon" w:hAnsi="Monaspace Argon"/>
               </w:rPr>
-              <w:lastRenderedPageBreak/>
               <w:t>TC-01</w:t>
             </w:r>
           </w:p>
@@ -1551,7 +2005,7 @@
               <w:rPr>
                 <w:rFonts w:ascii="Monaspace Argon" w:hAnsi="Monaspace Argon"/>
               </w:rPr>
-              <w:t>James 39 6 13</w:t>
+              <w:t>Troy 45 154 Freshman</w:t>
             </w:r>
           </w:p>
         </w:tc>
@@ -1569,7 +2023,7 @@
               <w:rPr>
                 <w:rFonts w:ascii="Monaspace Argon" w:hAnsi="Monaspace Argon"/>
               </w:rPr>
-              <w:t>Normalization of height</w:t>
+              <w:t>GPA threshold set to individual student’s GPA, and nobody is eligible</w:t>
             </w:r>
           </w:p>
         </w:tc>
@@ -1587,7 +2041,27 @@
               <w:rPr>
                 <w:rFonts w:ascii="Monaspace Argon" w:hAnsi="Monaspace Argon"/>
               </w:rPr>
-              <w:t>Name: James Age: 39 Height: 7’ 1”</w:t>
+              <w:t>GPA threshold for membership is 3.71</w:t>
+            </w:r>
+          </w:p>
+          <w:p>
+            <w:pPr>
+              <w:rPr>
+                <w:rFonts w:ascii="Monaspace Argon" w:hAnsi="Monaspace Argon"/>
+              </w:rPr>
+            </w:pPr>
+          </w:p>
+          <w:p>
+            <w:pPr>
+              <w:rPr>
+                <w:rFonts w:ascii="Monaspace Argon" w:hAnsi="Monaspace Argon"/>
+              </w:rPr>
+            </w:pPr>
+            <w:r>
+              <w:rPr>
+                <w:rFonts w:ascii="Monaspace Argon" w:hAnsi="Monaspace Argon"/>
+              </w:rPr>
+              <w:t>(Empty list of students eligible)</w:t>
             </w:r>
           </w:p>
         </w:tc>
@@ -1646,7 +2120,33 @@
               <w:rPr>
                 <w:rFonts w:ascii="Monaspace Argon" w:hAnsi="Monaspace Argon"/>
               </w:rPr>
-              <w:t>Adam 34 6</w:t>
+              <w:t>Torres 45 171 Junior</w:t>
+            </w:r>
+          </w:p>
+          <w:p>
+            <w:pPr>
+              <w:rPr>
+                <w:rFonts w:ascii="Monaspace Argon" w:hAnsi="Monaspace Argon"/>
+              </w:rPr>
+            </w:pPr>
+            <w:r>
+              <w:rPr>
+                <w:rFonts w:ascii="Monaspace Argon" w:hAnsi="Monaspace Argon"/>
+              </w:rPr>
+              <w:t>Smith 15 45 Freshman</w:t>
+            </w:r>
+          </w:p>
+          <w:p>
+            <w:pPr>
+              <w:rPr>
+                <w:rFonts w:ascii="Monaspace Argon" w:hAnsi="Monaspace Argon"/>
+              </w:rPr>
+            </w:pPr>
+            <w:r>
+              <w:rPr>
+                <w:rFonts w:ascii="Monaspace Argon" w:hAnsi="Monaspace Argon"/>
+              </w:rPr>
+              <w:t>Johnson 30 90 Sophomore</w:t>
             </w:r>
           </w:p>
         </w:tc>
@@ -1664,7 +2164,27 @@
               <w:rPr>
                 <w:rFonts w:ascii="Monaspace Argon" w:hAnsi="Monaspace Argon"/>
               </w:rPr>
-              <w:t>Adequate handling of invalid input</w:t>
+              <w:t>GPA threshold for membership is 3.63</w:t>
+            </w:r>
+          </w:p>
+          <w:p>
+            <w:pPr>
+              <w:rPr>
+                <w:rFonts w:ascii="Monaspace Argon" w:hAnsi="Monaspace Argon"/>
+              </w:rPr>
+            </w:pPr>
+          </w:p>
+          <w:p>
+            <w:pPr>
+              <w:rPr>
+                <w:rFonts w:ascii="Monaspace Argon" w:hAnsi="Monaspace Argon"/>
+              </w:rPr>
+            </w:pPr>
+            <w:r>
+              <w:rPr>
+                <w:rFonts w:ascii="Monaspace Argon" w:hAnsi="Monaspace Argon"/>
+              </w:rPr>
+              <w:t>Name: Torres GPA 3.80 JUNIOR</w:t>
             </w:r>
           </w:p>
         </w:tc>
@@ -1676,20 +2196,36 @@
             <w:pPr>
               <w:rPr>
                 <w:rFonts w:ascii="Monaspace Argon" w:hAnsi="Monaspace Argon"/>
+              </w:rPr>
+            </w:pPr>
+            <w:r>
+              <w:rPr>
+                <w:rFonts w:ascii="Monaspace Argon" w:hAnsi="Monaspace Argon"/>
+              </w:rPr>
+              <w:t>GPA threshold for membership is 3.63</w:t>
+            </w:r>
+          </w:p>
+          <w:p>
+            <w:pPr>
+              <w:rPr>
+                <w:rFonts w:ascii="Monaspace Argon" w:hAnsi="Monaspace Argon"/>
+              </w:rPr>
+            </w:pPr>
+          </w:p>
+          <w:p>
+            <w:pPr>
+              <w:rPr>
+                <w:rFonts w:ascii="Monaspace Argon" w:hAnsi="Monaspace Argon"/>
                 <w:sz w:val="20"/>
                 <w:szCs w:val="20"/>
               </w:rPr>
             </w:pPr>
-            <w:proofErr w:type="spellStart"/>
             <w:r>
               <w:rPr>
                 <w:rFonts w:ascii="Monaspace Argon" w:hAnsi="Monaspace Argon"/>
-                <w:sz w:val="20"/>
-                <w:szCs w:val="20"/>
-              </w:rPr>
-              <w:t>ArrayIndexOutOfBoundsException</w:t>
+              </w:rPr>
+              <w:t>Name: Torres GPA 3.80 JUNIOR</w:t>
             </w:r>
-            <w:proofErr w:type="spellEnd"/>
           </w:p>
         </w:tc>
         <w:tc>
@@ -1706,7 +2242,7 @@
               <w:rPr>
                 <w:rFonts w:ascii="Monaspace Argon" w:hAnsi="Monaspace Argon"/>
               </w:rPr>
-              <w:t>Fail</w:t>
+              <w:t>Pass</w:t>
             </w:r>
           </w:p>
         </w:tc>
@@ -1747,7 +2283,7 @@
               <w:rPr>
                 <w:rFonts w:ascii="Monaspace Argon" w:hAnsi="Monaspace Argon"/>
               </w:rPr>
-              <w:t>Chris 21 6 6</w:t>
+              <w:t>Smith 0 0 Junior</w:t>
             </w:r>
           </w:p>
           <w:p>
@@ -1760,7 +2296,7 @@
               <w:rPr>
                 <w:rFonts w:ascii="Monaspace Argon" w:hAnsi="Monaspace Argon"/>
               </w:rPr>
-              <w:t>Dan 28 7 2</w:t>
+              <w:t>Johnson 60 162 Graduate</w:t>
             </w:r>
           </w:p>
           <w:p>
@@ -1773,7 +2309,7 @@
               <w:rPr>
                 <w:rFonts w:ascii="Monaspace Argon" w:hAnsi="Monaspace Argon"/>
               </w:rPr>
-              <w:t>Troy 21 6 6</w:t>
+              <w:t>Davis 45 176 Masters</w:t>
             </w:r>
           </w:p>
           <w:p>
@@ -1786,7 +2322,7 @@
               <w:rPr>
                 <w:rFonts w:ascii="Monaspace Argon" w:hAnsi="Monaspace Argon"/>
               </w:rPr>
-              <w:t>Joe 22 6 3</w:t>
+              <w:t>Ashley 54 155 Junior</w:t>
             </w:r>
           </w:p>
         </w:tc>
@@ -1804,7 +2340,7 @@
               <w:rPr>
                 <w:rFonts w:ascii="Monaspace Argon" w:hAnsi="Monaspace Argon"/>
               </w:rPr>
-              <w:t>Output message indicating two players that meet the criteria</w:t>
+              <w:t>Should handle division by 0 edge case and continue functioning</w:t>
             </w:r>
           </w:p>
         </w:tc>
@@ -1822,7 +2358,7 @@
               <w:rPr>
                 <w:rFonts w:ascii="Monaspace Argon" w:hAnsi="Monaspace Argon"/>
               </w:rPr>
-              <w:t>Tallest player whose age is less than the average is:</w:t>
+              <w:t>GPA threshold for membership is 3.58</w:t>
             </w:r>
           </w:p>
           <w:p>
@@ -1831,11 +2367,18 @@
                 <w:rFonts w:ascii="Monaspace Argon" w:hAnsi="Monaspace Argon"/>
               </w:rPr>
             </w:pPr>
+          </w:p>
+          <w:p>
+            <w:pPr>
+              <w:rPr>
+                <w:rFonts w:ascii="Monaspace Argon" w:hAnsi="Monaspace Argon"/>
+              </w:rPr>
+            </w:pPr>
             <w:r>
               <w:rPr>
                 <w:rFonts w:ascii="Monaspace Argon" w:hAnsi="Monaspace Argon"/>
               </w:rPr>
-              <w:t xml:space="preserve">    Name: Chris Age: 21 Height: 6' 6"</w:t>
+              <w:t>Name: Davis GPA 3.91 MASTERS</w:t>
             </w:r>
           </w:p>
         </w:tc>
@@ -1853,7 +2396,7 @@
               <w:rPr>
                 <w:rFonts w:ascii="Monaspace Argon" w:hAnsi="Monaspace Argon"/>
               </w:rPr>
-              <w:t>Pass* (inconclusive due to two players with the same stats)</w:t>
+              <w:t>Pass</w:t>
             </w:r>
           </w:p>
         </w:tc>
@@ -1894,7 +2437,7 @@
               <w:rPr>
                 <w:rFonts w:ascii="Monaspace Argon" w:hAnsi="Monaspace Argon"/>
               </w:rPr>
-              <w:t>Blank- No input</w:t>
+              <w:t>No file to read</w:t>
             </w:r>
           </w:p>
         </w:tc>
@@ -1906,13 +2449,17 @@
             <w:pPr>
               <w:rPr>
                 <w:rFonts w:ascii="Monaspace Argon" w:hAnsi="Monaspace Argon"/>
+                <w:sz w:val="20"/>
+                <w:szCs w:val="20"/>
               </w:rPr>
             </w:pPr>
             <w:r>
               <w:rPr>
                 <w:rFonts w:ascii="Monaspace Argon" w:hAnsi="Monaspace Argon"/>
-              </w:rPr>
-              <w:t>“No player data entered.” Followed by program termination.</w:t>
+                <w:sz w:val="20"/>
+                <w:szCs w:val="20"/>
+              </w:rPr>
+              <w:t>User should be prompted proper troubleshooting to handle file not found</w:t>
             </w:r>
           </w:p>
         </w:tc>
@@ -1930,7 +2477,7 @@
               <w:rPr>
                 <w:rFonts w:ascii="Monaspace Argon" w:hAnsi="Monaspace Argon"/>
               </w:rPr>
-              <w:t>“No player data entered.” Followed by program termination.</w:t>
+              <w:t>“File not found.”</w:t>
             </w:r>
           </w:p>
         </w:tc>
@@ -1948,7 +2495,7 @@
               <w:rPr>
                 <w:rFonts w:ascii="Monaspace Argon" w:hAnsi="Monaspace Argon"/>
               </w:rPr>
-              <w:t>Pass</w:t>
+              <w:t>Fail</w:t>
             </w:r>
           </w:p>
         </w:tc>
@@ -1965,7 +2512,9 @@
           <w:szCs w:val="32"/>
         </w:rPr>
       </w:pPr>
-      <w:r>
+    </w:p>
+    <w:p>
+      <w:pPr>
         <w:rPr>
           <w:rFonts w:ascii="Monaspace Argon" w:hAnsi="Monaspace Argon"/>
           <w:b/>
@@ -1973,8 +2522,7 @@
           <w:sz w:val="32"/>
           <w:szCs w:val="32"/>
         </w:rPr>
-        <w:t>Test Output Screenshots</w:t>
-      </w:r>
+      </w:pPr>
     </w:p>
     <w:p>
       <w:pPr>
@@ -1993,6 +2541,48 @@
           <w:rFonts w:ascii="Monaspace Argon" w:hAnsi="Monaspace Argon"/>
           <w:b/>
           <w:bCs/>
+          <w:sz w:val="32"/>
+          <w:szCs w:val="32"/>
+        </w:rPr>
+      </w:pPr>
+      <w:r>
+        <w:rPr>
+          <w:rFonts w:ascii="Monaspace Argon" w:hAnsi="Monaspace Argon"/>
+          <w:b/>
+          <w:bCs/>
+          <w:sz w:val="32"/>
+          <w:szCs w:val="32"/>
+        </w:rPr>
+        <w:lastRenderedPageBreak/>
+        <w:t>Test Output Screenshots</w:t>
+      </w:r>
+    </w:p>
+    <w:p>
+      <w:pPr>
+        <w:rPr>
+          <w:rFonts w:ascii="Monaspace Argon" w:hAnsi="Monaspace Argon"/>
+          <w:b/>
+          <w:bCs/>
+          <w:sz w:val="32"/>
+          <w:szCs w:val="32"/>
+        </w:rPr>
+      </w:pPr>
+    </w:p>
+    <w:p>
+      <w:pPr>
+        <w:rPr>
+          <w:rFonts w:ascii="Monaspace Argon" w:hAnsi="Monaspace Argon"/>
+          <w:b/>
+          <w:bCs/>
+        </w:rPr>
+      </w:pPr>
+    </w:p>
+    <w:p>
+      <w:pPr>
+        <w:rPr>
+          <w:rFonts w:ascii="Monaspace Argon" w:hAnsi="Monaspace Argon"/>
+          <w:b/>
+          <w:bCs/>
         </w:rPr>
       </w:pPr>
       <w:r>
@@ -2026,13 +2616,12 @@
           <w:rFonts w:ascii="Monaspace Argon" w:hAnsi="Monaspace Argon"/>
           <w:b/>
           <w:bCs/>
-          <w:noProof/>
         </w:rPr>
         <w:drawing>
-          <wp:inline distT="0" distB="0" distL="0" distR="0" wp14:anchorId="1479EB4E" wp14:editId="2444BDB8">
-            <wp:extent cx="5391807" cy="1268457"/>
-            <wp:effectExtent l="0" t="0" r="0" b="1905"/>
-            <wp:docPr id="1137601472" name="Picture 1" descr="A screen shot of a computer&#10;&#10;Description automatically generated"/>
+          <wp:inline distT="0" distB="0" distL="0" distR="0" wp14:anchorId="2F74835E" wp14:editId="67E0745E">
+            <wp:extent cx="4810771" cy="1627233"/>
+            <wp:effectExtent l="0" t="0" r="2540" b="0"/>
+            <wp:docPr id="1043701357" name="Picture 1" descr="A screen shot of a computer&#10;&#10;AI-generated content may be incorrect."/>
             <wp:cNvGraphicFramePr>
               <a:graphicFrameLocks xmlns:a="http://schemas.openxmlformats.org/drawingml/2006/main" noChangeAspect="1"/>
             </wp:cNvGraphicFramePr>
@@ -2040,7 +2629,7 @@
               <a:graphicData uri="http://schemas.openxmlformats.org/drawingml/2006/picture">
                 <pic:pic xmlns:pic="http://schemas.openxmlformats.org/drawingml/2006/picture">
                   <pic:nvPicPr>
-                    <pic:cNvPr id="1137601472" name="Picture 1" descr="A screen shot of a computer&#10;&#10;Description automatically generated"/>
+                    <pic:cNvPr id="1043701357" name="Picture 1" descr="A screen shot of a computer&#10;&#10;AI-generated content may be incorrect."/>
                     <pic:cNvPicPr/>
                   </pic:nvPicPr>
                   <pic:blipFill>
@@ -2052,7 +2641,7 @@
                   <pic:spPr>
                     <a:xfrm>
                       <a:off x="0" y="0"/>
-                      <a:ext cx="5402169" cy="1270895"/>
+                      <a:ext cx="4827579" cy="1632918"/>
                     </a:xfrm>
                     <a:prstGeom prst="rect">
                       <a:avLst/>
@@ -2113,13 +2702,12 @@
           <w:rFonts w:ascii="Monaspace Argon" w:hAnsi="Monaspace Argon"/>
           <w:b/>
           <w:bCs/>
-          <w:noProof/>
         </w:rPr>
         <w:drawing>
-          <wp:inline distT="0" distB="0" distL="0" distR="0" wp14:anchorId="7C2F0006" wp14:editId="3220F19F">
-            <wp:extent cx="5943600" cy="871855"/>
-            <wp:effectExtent l="0" t="0" r="0" b="4445"/>
-            <wp:docPr id="2130350665" name="Picture 1" descr="A screenshot of a computer&#10;&#10;Description automatically generated"/>
+          <wp:inline distT="0" distB="0" distL="0" distR="0" wp14:anchorId="7F89BA2D" wp14:editId="6C40438C">
+            <wp:extent cx="4983288" cy="1898015"/>
+            <wp:effectExtent l="0" t="0" r="0" b="0"/>
+            <wp:docPr id="635234388" name="Picture 1" descr="A screenshot of a computer program&#10;&#10;AI-generated content may be incorrect."/>
             <wp:cNvGraphicFramePr>
               <a:graphicFrameLocks xmlns:a="http://schemas.openxmlformats.org/drawingml/2006/main" noChangeAspect="1"/>
             </wp:cNvGraphicFramePr>
@@ -2127,7 +2715,7 @@
               <a:graphicData uri="http://schemas.openxmlformats.org/drawingml/2006/picture">
                 <pic:pic xmlns:pic="http://schemas.openxmlformats.org/drawingml/2006/picture">
                   <pic:nvPicPr>
-                    <pic:cNvPr id="2130350665" name="Picture 1" descr="A screenshot of a computer&#10;&#10;Description automatically generated"/>
+                    <pic:cNvPr id="635234388" name="Picture 1" descr="A screenshot of a computer program&#10;&#10;AI-generated content may be incorrect."/>
                     <pic:cNvPicPr/>
                   </pic:nvPicPr>
                   <pic:blipFill>
@@ -2139,7 +2727,7 @@
                   <pic:spPr>
                     <a:xfrm>
                       <a:off x="0" y="0"/>
-                      <a:ext cx="5943600" cy="871855"/>
+                      <a:ext cx="5028484" cy="1915229"/>
                     </a:xfrm>
                     <a:prstGeom prst="rect">
                       <a:avLst/>
@@ -2173,14 +2761,11 @@
     <w:p/>
     <w:p>
       <w:r>
-        <w:rPr>
-          <w:noProof/>
-        </w:rPr>
         <w:drawing>
-          <wp:inline distT="0" distB="0" distL="0" distR="0" wp14:anchorId="34E23BF3" wp14:editId="6622B54A">
-            <wp:extent cx="4477407" cy="1869413"/>
+          <wp:inline distT="0" distB="0" distL="0" distR="0" wp14:anchorId="245CE9E0" wp14:editId="6CBA4211">
+            <wp:extent cx="4667832" cy="1860368"/>
             <wp:effectExtent l="0" t="0" r="0" b="0"/>
-            <wp:docPr id="1123865943" name="Picture 1" descr="A screenshot of a computer&#10;&#10;Description automatically generated"/>
+            <wp:docPr id="481741944" name="Picture 1" descr="A screen shot of a computer&#10;&#10;AI-generated content may be incorrect."/>
             <wp:cNvGraphicFramePr>
               <a:graphicFrameLocks xmlns:a="http://schemas.openxmlformats.org/drawingml/2006/main" noChangeAspect="1"/>
             </wp:cNvGraphicFramePr>
@@ -2188,7 +2773,7 @@
               <a:graphicData uri="http://schemas.openxmlformats.org/drawingml/2006/picture">
                 <pic:pic xmlns:pic="http://schemas.openxmlformats.org/drawingml/2006/picture">
                   <pic:nvPicPr>
-                    <pic:cNvPr id="1123865943" name="Picture 1" descr="A screenshot of a computer&#10;&#10;Description automatically generated"/>
+                    <pic:cNvPr id="481741944" name="Picture 1" descr="A screen shot of a computer&#10;&#10;AI-generated content may be incorrect."/>
                     <pic:cNvPicPr/>
                   </pic:nvPicPr>
                   <pic:blipFill>
@@ -2200,7 +2785,7 @@
                   <pic:spPr>
                     <a:xfrm>
                       <a:off x="0" y="0"/>
-                      <a:ext cx="4535677" cy="1893742"/>
+                      <a:ext cx="4702104" cy="1874027"/>
                     </a:xfrm>
                     <a:prstGeom prst="rect">
                       <a:avLst/>
@@ -2223,12 +2808,31 @@
           <w:bCs/>
         </w:rPr>
       </w:pPr>
-      <w:r>
-        <w:rPr>
-          <w:rFonts w:ascii="Monaspace Argon" w:hAnsi="Monaspace Argon"/>
-          <w:b/>
-          <w:bCs/>
-        </w:rPr>
+    </w:p>
+    <w:p>
+      <w:pPr>
+        <w:rPr>
+          <w:rFonts w:ascii="Monaspace Argon" w:hAnsi="Monaspace Argon"/>
+          <w:b/>
+          <w:bCs/>
+        </w:rPr>
+      </w:pPr>
+    </w:p>
+    <w:p>
+      <w:pPr>
+        <w:rPr>
+          <w:rFonts w:ascii="Monaspace Argon" w:hAnsi="Monaspace Argon"/>
+          <w:b/>
+          <w:bCs/>
+        </w:rPr>
+      </w:pPr>
+      <w:r>
+        <w:rPr>
+          <w:rFonts w:ascii="Monaspace Argon" w:hAnsi="Monaspace Argon"/>
+          <w:b/>
+          <w:bCs/>
+        </w:rPr>
+        <w:lastRenderedPageBreak/>
         <w:t>TC-04</w:t>
       </w:r>
     </w:p>
@@ -2243,14 +2847,11 @@
     </w:p>
     <w:p>
       <w:r>
-        <w:rPr>
-          <w:noProof/>
-        </w:rPr>
         <w:drawing>
-          <wp:inline distT="0" distB="0" distL="0" distR="0" wp14:anchorId="5C91B3D2" wp14:editId="5CAC5442">
-            <wp:extent cx="5943600" cy="1209040"/>
+          <wp:inline distT="0" distB="0" distL="0" distR="0" wp14:anchorId="3304A5AD" wp14:editId="51B2E5A0">
+            <wp:extent cx="4902200" cy="1816100"/>
             <wp:effectExtent l="0" t="0" r="0" b="0"/>
-            <wp:docPr id="191375770" name="Picture 1" descr="A screen shot of a computer&#10;&#10;Description automatically generated"/>
+            <wp:docPr id="672368952" name="Picture 1" descr="A black screen with white text&#10;&#10;AI-generated content may be incorrect."/>
             <wp:cNvGraphicFramePr>
               <a:graphicFrameLocks xmlns:a="http://schemas.openxmlformats.org/drawingml/2006/main" noChangeAspect="1"/>
             </wp:cNvGraphicFramePr>
@@ -2258,7 +2859,7 @@
               <a:graphicData uri="http://schemas.openxmlformats.org/drawingml/2006/picture">
                 <pic:pic xmlns:pic="http://schemas.openxmlformats.org/drawingml/2006/picture">
                   <pic:nvPicPr>
-                    <pic:cNvPr id="191375770" name="Picture 1" descr="A screen shot of a computer&#10;&#10;Description automatically generated"/>
+                    <pic:cNvPr id="672368952" name="Picture 1" descr="A black screen with white text&#10;&#10;AI-generated content may be incorrect."/>
                     <pic:cNvPicPr/>
                   </pic:nvPicPr>
                   <pic:blipFill>
@@ -2270,7 +2871,7 @@
                   <pic:spPr>
                     <a:xfrm>
                       <a:off x="0" y="0"/>
-                      <a:ext cx="5943600" cy="1209040"/>
+                      <a:ext cx="4902200" cy="1816100"/>
                     </a:xfrm>
                     <a:prstGeom prst="rect">
                       <a:avLst/>
@@ -2329,60 +2930,13 @@
       </w:pPr>
     </w:p>
     <w:p>
-      <w:pPr>
-        <w:rPr>
-          <w:rFonts w:ascii="Monaspace Argon" w:hAnsi="Monaspace Argon"/>
-        </w:rPr>
-      </w:pPr>
-      <w:r>
-        <w:rPr>
-          <w:rFonts w:ascii="Monaspace Argon" w:hAnsi="Monaspace Argon"/>
-        </w:rPr>
-        <w:t xml:space="preserve">During the development of the program, I gained insight into the power of object-oriented programming. The Height class, for instance (no pun intended), showcased the power of encapsulation by confining the logic necessary for height normalization to be confined within the Height class alone. This allowed for other classes, such as the Player class, to focus on managing player data, with the functionality of the </w:t>
-      </w:r>
-      <w:proofErr w:type="spellStart"/>
-      <w:r>
-        <w:rPr>
-          <w:rFonts w:ascii="Monaspace Argon" w:hAnsi="Monaspace Argon"/>
-        </w:rPr>
-        <w:t>toString</w:t>
-      </w:r>
-      <w:proofErr w:type="spellEnd"/>
-      <w:r>
-        <w:rPr>
-          <w:rFonts w:ascii="Monaspace Argon" w:hAnsi="Monaspace Argon"/>
-        </w:rPr>
-        <w:t xml:space="preserve"> method of the Height class in normalizing player height data without needing to concern itself with the logic behind the method. Encapsulation also allows for future modifications to specific aspects of the program should the need arise, without introducing bugs to the entire program, thanks to the separation of logic confined to separate classes within the program.</w:t>
-      </w:r>
-    </w:p>
-    <w:p>
-      <w:pPr>
-        <w:rPr>
-          <w:rFonts w:ascii="Monaspace Argon" w:hAnsi="Monaspace Argon"/>
-        </w:rPr>
-      </w:pPr>
-    </w:p>
-    <w:p>
-      <w:pPr>
-        <w:rPr>
-          <w:rFonts w:ascii="Monaspace Argon" w:hAnsi="Monaspace Argon"/>
-        </w:rPr>
-      </w:pPr>
-      <w:r>
-        <w:rPr>
-          <w:rFonts w:ascii="Monaspace Argon" w:hAnsi="Monaspace Argon"/>
-        </w:rPr>
-        <w:lastRenderedPageBreak/>
-        <w:t xml:space="preserve">Furthermore, I learned of the importance of modularity. By being able to split the program up into separate parts, each class gained specialization – such as the Height class, which focused on processing height data and height normalization; the Player class, focusing on personal player data; the Player1 class, with finding the tallest player under the average height among all players, and the Main class tying the entire program together for program execution. Modularity allows for maintainable and dynamic programming. </w:t>
-      </w:r>
-      <w:r>
-        <w:rPr>
-          <w:rFonts w:ascii="Monaspace Argon" w:hAnsi="Monaspace Argon"/>
-        </w:rPr>
-        <w:t xml:space="preserve"> </w:t>
-      </w:r>
-    </w:p>
-    <w:p/>
+      <w:r>
+        <w:rPr>
+          <w:rFonts w:ascii="Monaspace Argon" w:hAnsi="Monaspace Argon"/>
+        </w:rPr>
+        <w:t>This project taught me the importance of handling edge cases—such as zero credit hours or a missing text file- highlighting the need to develop software that can deal with real-world data inputs. Variation in how users interact with software applications introduces the possibility of program crashes; as such, learning how to implement exception handling has been a valuable lesson to learn moving forward with my software development career.</w:t>
+      </w:r>
+    </w:p>
     <w:sectPr>
       <w:pgSz w:w="12240" w:h="15840"/>
       <w:pgMar w:top="1440" w:right="1440" w:bottom="1440" w:left="1440" w:header="720" w:footer="720" w:gutter="0"/>
@@ -3090,7 +3644,6 @@
   <w:style w:type="character" w:default="1" w:styleId="DefaultParagraphFont">
     <w:name w:val="Default Paragraph Font"/>
     <w:uiPriority w:val="1"/>
-    <w:semiHidden/>
     <w:unhideWhenUsed/>
   </w:style>
   <w:style w:type="table" w:default="1" w:styleId="TableNormal">

</xml_diff>